<commit_message>
added one option and one field
</commit_message>
<xml_diff>
--- a/doc/EVT_Variabeloversigt.docx
+++ b/doc/EVT_Variabeloversigt.docx
@@ -157,12 +157,12 @@
         <w:tblLook w:val="0420" w:firstRow="1" w:lastRow="0" w:firstColumn="0" w:lastColumn="0" w:noHBand="0" w:noVBand="1"/>
       </w:tblPr>
       <w:tblGrid>
+        <w:gridCol w:w="2365"/>
+        <w:gridCol w:w="1276"/>
+        <w:gridCol w:w="1459"/>
         <w:gridCol w:w="2368"/>
-        <w:gridCol w:w="1277"/>
-        <w:gridCol w:w="1447"/>
-        <w:gridCol w:w="2370"/>
-        <w:gridCol w:w="4875"/>
-        <w:gridCol w:w="1611"/>
+        <w:gridCol w:w="4870"/>
+        <w:gridCol w:w="1610"/>
       </w:tblGrid>
       <w:tr>
         <w:trPr>
@@ -672,91 +672,79 @@
               <w:rPr>
                 <w:lang w:val="da-DK"/>
               </w:rPr>
+              <w:t>Pacu_delay_reason</w:t>
+            </w:r>
+            <w:proofErr w:type="spellEnd"/>
+          </w:p>
+        </w:tc>
+        <w:tc>
+          <w:tcPr>
+            <w:tcW w:w="439" w:type="pct"/>
+          </w:tcPr>
+          <w:p>
+            <w:pPr>
+              <w:rPr>
+                <w:rFonts w:ascii="Helvetica" w:hAnsi="Helvetica"/>
+                <w:b/>
+                <w:bCs/>
+                <w:color w:val="000000"/>
+                <w:sz w:val="18"/>
+                <w:szCs w:val="18"/>
+              </w:rPr>
+            </w:pPr>
+          </w:p>
+        </w:tc>
+        <w:tc>
+          <w:tcPr>
+            <w:tcW w:w="498" w:type="pct"/>
+          </w:tcPr>
+          <w:p>
+            <w:pPr>
+              <w:rPr>
+                <w:rFonts w:ascii="Helvetica" w:hAnsi="Helvetica"/>
+                <w:b/>
+                <w:bCs/>
+                <w:color w:val="000000"/>
+                <w:sz w:val="18"/>
+                <w:szCs w:val="18"/>
+              </w:rPr>
+            </w:pPr>
+            <w:r>
+              <w:rPr>
+                <w:rFonts w:ascii="Helvetica" w:hAnsi="Helvetica"/>
+                <w:b/>
+                <w:bCs/>
+                <w:color w:val="000000"/>
+                <w:sz w:val="18"/>
+                <w:szCs w:val="18"/>
+              </w:rPr>
+              <w:t>Reasons for delayed transfer to PACU</w:t>
+            </w:r>
+          </w:p>
+        </w:tc>
+        <w:tc>
+          <w:tcPr>
+            <w:tcW w:w="818" w:type="pct"/>
+          </w:tcPr>
+          <w:p>
+            <w:pPr>
+              <w:rPr>
+                <w:lang w:val="da-DK"/>
+              </w:rPr>
+            </w:pPr>
+            <w:proofErr w:type="spellStart"/>
+            <w:r>
+              <w:rPr>
+                <w:lang w:val="da-DK"/>
+              </w:rPr>
               <w:t>Pacu_delay</w:t>
             </w:r>
-            <w:r>
-              <w:rPr>
-                <w:lang w:val="da-DK"/>
-              </w:rPr>
-              <w:t>_reason</w:t>
-            </w:r>
-            <w:proofErr w:type="spellEnd"/>
-          </w:p>
-        </w:tc>
-        <w:tc>
-          <w:tcPr>
-            <w:tcW w:w="439" w:type="pct"/>
-          </w:tcPr>
-          <w:p>
-            <w:pPr>
-              <w:rPr>
-                <w:rFonts w:ascii="Helvetica" w:hAnsi="Helvetica"/>
-                <w:b/>
-                <w:bCs/>
-                <w:color w:val="000000"/>
-                <w:sz w:val="18"/>
-                <w:szCs w:val="18"/>
-              </w:rPr>
-            </w:pPr>
-          </w:p>
-        </w:tc>
-        <w:tc>
-          <w:tcPr>
-            <w:tcW w:w="498" w:type="pct"/>
-          </w:tcPr>
-          <w:p>
-            <w:pPr>
-              <w:rPr>
-                <w:rFonts w:ascii="Helvetica" w:hAnsi="Helvetica"/>
-                <w:b/>
-                <w:bCs/>
-                <w:color w:val="000000"/>
-                <w:sz w:val="18"/>
-                <w:szCs w:val="18"/>
-              </w:rPr>
-            </w:pPr>
-            <w:r>
-              <w:rPr>
-                <w:rFonts w:ascii="Helvetica" w:hAnsi="Helvetica"/>
-                <w:b/>
-                <w:bCs/>
-                <w:color w:val="000000"/>
-                <w:sz w:val="18"/>
-                <w:szCs w:val="18"/>
-              </w:rPr>
-              <w:t>Reasons for delayed transfer to PACU</w:t>
-            </w:r>
-          </w:p>
-        </w:tc>
-        <w:tc>
-          <w:tcPr>
-            <w:tcW w:w="818" w:type="pct"/>
-          </w:tcPr>
-          <w:p>
-            <w:pPr>
-              <w:rPr>
-                <w:lang w:val="da-DK"/>
-              </w:rPr>
-            </w:pPr>
-            <w:proofErr w:type="spellStart"/>
-            <w:r>
-              <w:rPr>
-                <w:lang w:val="da-DK"/>
-              </w:rPr>
-              <w:t>Pacu_delay</w:t>
-            </w:r>
-            <w:proofErr w:type="spellEnd"/>
-            <w:r>
-              <w:rPr>
-                <w:lang w:val="da-DK"/>
-              </w:rPr>
-              <w:t xml:space="preserve">, </w:t>
-            </w:r>
-            <w:r>
-              <w:rPr>
-                <w:lang w:val="da-DK"/>
-              </w:rPr>
-              <w:t>1</w:t>
+            <w:proofErr w:type="spellEnd"/>
+            <w:r>
+              <w:rPr>
+                <w:lang w:val="da-DK"/>
+              </w:rPr>
+              <w:t>, 1</w:t>
             </w:r>
           </w:p>
         </w:tc>
@@ -797,29 +785,7 @@
                 <w:sz w:val="18"/>
                 <w:szCs w:val="18"/>
               </w:rPr>
-              <w:t xml:space="preserve">A) Respiratory insufficiency / </w:t>
-            </w:r>
-            <w:r>
-              <w:rPr>
-                <w:rFonts w:ascii="Helvetica" w:hAnsi="Helvetica"/>
-                <w:b/>
-                <w:bCs/>
-                <w:color w:val="000000"/>
-                <w:sz w:val="18"/>
-                <w:szCs w:val="18"/>
-              </w:rPr>
-              <w:t>B</w:t>
-            </w:r>
-            <w:r>
-              <w:rPr>
-                <w:rFonts w:ascii="Helvetica" w:hAnsi="Helvetica"/>
-                <w:b/>
-                <w:bCs/>
-                <w:color w:val="000000"/>
-                <w:sz w:val="18"/>
-                <w:szCs w:val="18"/>
-              </w:rPr>
-              <w:t xml:space="preserve">) </w:t>
+              <w:t xml:space="preserve">A) Respiratory insufficiency / B) </w:t>
             </w:r>
             <w:r>
               <w:rPr>
@@ -828,7 +794,456 @@
                 <w:sz w:val="20"/>
                 <w:szCs w:val="20"/>
               </w:rPr>
-              <w:t xml:space="preserve">Insufficient alertness / </w:t>
+              <w:t>Insufficient alertness / C) Hemodynamic problem (hypo-hypertension) /</w:t>
+            </w:r>
+            <w:r>
+              <w:rPr>
+                <w:rFonts w:ascii="Helvetica" w:hAnsi="Helvetica"/>
+                <w:b/>
+                <w:bCs/>
+                <w:color w:val="000000"/>
+                <w:sz w:val="18"/>
+                <w:szCs w:val="18"/>
+              </w:rPr>
+              <w:t xml:space="preserve"> D) Other</w:t>
+            </w:r>
+          </w:p>
+        </w:tc>
+      </w:tr>
+      <w:tr>
+        <w:tc>
+          <w:tcPr>
+            <w:tcW w:w="1025" w:type="pct"/>
+          </w:tcPr>
+          <w:p>
+            <w:pPr>
+              <w:rPr>
+                <w:lang w:val="da-DK"/>
+              </w:rPr>
+            </w:pPr>
+            <w:proofErr w:type="spellStart"/>
+            <w:r>
+              <w:rPr>
+                <w:lang w:val="da-DK"/>
+              </w:rPr>
+              <w:lastRenderedPageBreak/>
+              <w:t>Pacu_delay_adjuncts</w:t>
+            </w:r>
+            <w:proofErr w:type="spellEnd"/>
+          </w:p>
+        </w:tc>
+        <w:tc>
+          <w:tcPr>
+            <w:tcW w:w="439" w:type="pct"/>
+          </w:tcPr>
+          <w:p>
+            <w:pPr>
+              <w:rPr>
+                <w:rFonts w:ascii="Helvetica" w:hAnsi="Helvetica"/>
+                <w:b/>
+                <w:bCs/>
+                <w:color w:val="000000"/>
+                <w:sz w:val="18"/>
+                <w:szCs w:val="18"/>
+              </w:rPr>
+            </w:pPr>
+          </w:p>
+        </w:tc>
+        <w:tc>
+          <w:tcPr>
+            <w:tcW w:w="498" w:type="pct"/>
+          </w:tcPr>
+          <w:p>
+            <w:pPr>
+              <w:rPr>
+                <w:rFonts w:ascii="Helvetica" w:hAnsi="Helvetica"/>
+                <w:b/>
+                <w:bCs/>
+                <w:color w:val="000000"/>
+                <w:sz w:val="18"/>
+                <w:szCs w:val="18"/>
+              </w:rPr>
+            </w:pPr>
+            <w:r>
+              <w:rPr>
+                <w:rFonts w:ascii="Helvetica" w:hAnsi="Helvetica"/>
+                <w:b/>
+                <w:bCs/>
+                <w:color w:val="000000"/>
+                <w:sz w:val="18"/>
+                <w:szCs w:val="18"/>
+              </w:rPr>
+              <w:t>Requiring adjuncts</w:t>
+            </w:r>
+          </w:p>
+        </w:tc>
+        <w:tc>
+          <w:tcPr>
+            <w:tcW w:w="818" w:type="pct"/>
+          </w:tcPr>
+          <w:p>
+            <w:pPr>
+              <w:rPr>
+                <w:lang w:val="en-US"/>
+              </w:rPr>
+            </w:pPr>
+            <w:r>
+              <w:rPr>
+                <w:lang w:val="da-DK"/>
+              </w:rPr>
+              <w:t>Pacu_delay_reason,1</w:t>
+            </w:r>
+          </w:p>
+        </w:tc>
+        <w:tc>
+          <w:tcPr>
+            <w:tcW w:w="1667" w:type="pct"/>
+          </w:tcPr>
+          <w:p>
+            <w:pPr>
+              <w:rPr>
+                <w:rFonts w:ascii="Helvetica" w:hAnsi="Helvetica"/>
+                <w:color w:val="000000"/>
+                <w:sz w:val="18"/>
+                <w:szCs w:val="18"/>
+              </w:rPr>
+            </w:pPr>
+          </w:p>
+        </w:tc>
+        <w:tc>
+          <w:tcPr>
+            <w:tcW w:w="553" w:type="pct"/>
+          </w:tcPr>
+          <w:p>
+            <w:pPr>
+              <w:rPr>
+                <w:rFonts w:ascii="Helvetica" w:hAnsi="Helvetica"/>
+                <w:b/>
+                <w:bCs/>
+                <w:color w:val="000000"/>
+                <w:sz w:val="18"/>
+                <w:szCs w:val="18"/>
+              </w:rPr>
+            </w:pPr>
+            <w:r>
+              <w:rPr>
+                <w:rFonts w:ascii="Helvetica" w:hAnsi="Helvetica"/>
+                <w:b/>
+                <w:bCs/>
+                <w:color w:val="000000"/>
+                <w:sz w:val="18"/>
+                <w:szCs w:val="18"/>
+              </w:rPr>
+              <w:t>A)</w:t>
+            </w:r>
+            <w:r>
+              <w:rPr>
+                <w:rFonts w:ascii="Helvetica" w:hAnsi="Helvetica"/>
+                <w:b/>
+                <w:bCs/>
+                <w:color w:val="000000"/>
+                <w:sz w:val="18"/>
+                <w:szCs w:val="18"/>
+              </w:rPr>
+              <w:t xml:space="preserve"> </w:t>
+            </w:r>
+            <w:r>
+              <w:rPr>
+                <w:rFonts w:ascii="Helvetica" w:hAnsi="Helvetica"/>
+                <w:b/>
+                <w:bCs/>
+                <w:color w:val="000000"/>
+                <w:sz w:val="18"/>
+                <w:szCs w:val="18"/>
+              </w:rPr>
+              <w:t>Oropharyngeal airway adjuncts</w:t>
+            </w:r>
+            <w:r>
+              <w:rPr>
+                <w:rFonts w:ascii="Helvetica" w:hAnsi="Helvetica"/>
+                <w:b/>
+                <w:bCs/>
+                <w:color w:val="000000"/>
+                <w:sz w:val="18"/>
+                <w:szCs w:val="18"/>
+              </w:rPr>
+              <w:t xml:space="preserve"> / B) </w:t>
+            </w:r>
+            <w:r>
+              <w:rPr>
+                <w:rFonts w:ascii="Helvetica" w:hAnsi="Helvetica"/>
+                <w:b/>
+                <w:bCs/>
+                <w:color w:val="000000"/>
+                <w:sz w:val="18"/>
+                <w:szCs w:val="18"/>
+              </w:rPr>
+              <w:t>Nasopharyngeal airway adjuncts</w:t>
+            </w:r>
+            <w:r>
+              <w:rPr>
+                <w:rFonts w:ascii="Helvetica" w:hAnsi="Helvetica"/>
+                <w:b/>
+                <w:bCs/>
+                <w:color w:val="000000"/>
+                <w:sz w:val="18"/>
+                <w:szCs w:val="18"/>
+              </w:rPr>
+              <w:t xml:space="preserve"> / C) No </w:t>
+            </w:r>
+            <w:r>
+              <w:rPr>
+                <w:rFonts w:ascii="Helvetica" w:hAnsi="Helvetica"/>
+                <w:b/>
+                <w:bCs/>
+                <w:color w:val="000000"/>
+                <w:sz w:val="18"/>
+                <w:szCs w:val="18"/>
+              </w:rPr>
+              <w:t>adjuncts</w:t>
+            </w:r>
+          </w:p>
+        </w:tc>
+      </w:tr>
+      <w:tr>
+        <w:tc>
+          <w:tcPr>
+            <w:tcW w:w="1025" w:type="pct"/>
+          </w:tcPr>
+          <w:p>
+            <w:pPr>
+              <w:rPr>
+                <w:lang w:val="en-US"/>
+              </w:rPr>
+            </w:pPr>
+            <w:proofErr w:type="spellStart"/>
+            <w:r>
+              <w:rPr>
+                <w:lang w:val="da-DK"/>
+              </w:rPr>
+              <w:t>Pacu_delay_other</w:t>
+            </w:r>
+            <w:proofErr w:type="spellEnd"/>
+          </w:p>
+        </w:tc>
+        <w:tc>
+          <w:tcPr>
+            <w:tcW w:w="439" w:type="pct"/>
+          </w:tcPr>
+          <w:p>
+            <w:pPr>
+              <w:rPr>
+                <w:rFonts w:ascii="Helvetica" w:hAnsi="Helvetica"/>
+                <w:b/>
+                <w:bCs/>
+                <w:color w:val="000000"/>
+                <w:sz w:val="18"/>
+                <w:szCs w:val="18"/>
+              </w:rPr>
+            </w:pPr>
+          </w:p>
+        </w:tc>
+        <w:tc>
+          <w:tcPr>
+            <w:tcW w:w="498" w:type="pct"/>
+          </w:tcPr>
+          <w:p>
+            <w:pPr>
+              <w:rPr>
+                <w:rFonts w:ascii="Helvetica" w:hAnsi="Helvetica"/>
+                <w:b/>
+                <w:bCs/>
+                <w:color w:val="000000"/>
+                <w:sz w:val="18"/>
+                <w:szCs w:val="18"/>
+              </w:rPr>
+            </w:pPr>
+            <w:r>
+              <w:rPr>
+                <w:rFonts w:ascii="Helvetica" w:hAnsi="Helvetica"/>
+                <w:b/>
+                <w:bCs/>
+                <w:color w:val="000000"/>
+                <w:sz w:val="18"/>
+                <w:szCs w:val="18"/>
+              </w:rPr>
+              <w:t>Other reasons</w:t>
+            </w:r>
+          </w:p>
+        </w:tc>
+        <w:tc>
+          <w:tcPr>
+            <w:tcW w:w="818" w:type="pct"/>
+          </w:tcPr>
+          <w:p>
+            <w:pPr>
+              <w:rPr>
+                <w:lang w:val="en-US"/>
+              </w:rPr>
+            </w:pPr>
+            <w:r>
+              <w:rPr>
+                <w:lang w:val="da-DK"/>
+              </w:rPr>
+              <w:t>Pacu_delay_reason,4</w:t>
+            </w:r>
+          </w:p>
+        </w:tc>
+        <w:tc>
+          <w:tcPr>
+            <w:tcW w:w="1667" w:type="pct"/>
+          </w:tcPr>
+          <w:p>
+            <w:pPr>
+              <w:rPr>
+                <w:rFonts w:ascii="Helvetica" w:hAnsi="Helvetica"/>
+                <w:color w:val="000000"/>
+                <w:sz w:val="18"/>
+                <w:szCs w:val="18"/>
+              </w:rPr>
+            </w:pPr>
+          </w:p>
+        </w:tc>
+        <w:tc>
+          <w:tcPr>
+            <w:tcW w:w="553" w:type="pct"/>
+          </w:tcPr>
+          <w:p>
+            <w:pPr>
+              <w:rPr>
+                <w:rFonts w:ascii="Helvetica" w:hAnsi="Helvetica"/>
+                <w:color w:val="000000"/>
+                <w:sz w:val="18"/>
+                <w:szCs w:val="18"/>
+              </w:rPr>
+            </w:pPr>
+          </w:p>
+        </w:tc>
+      </w:tr>
+      <w:tr>
+        <w:tc>
+          <w:tcPr>
+            <w:tcW w:w="1025" w:type="pct"/>
+          </w:tcPr>
+          <w:p>
+            <w:pPr>
+              <w:rPr>
+                <w:lang w:val="en-US"/>
+              </w:rPr>
+            </w:pPr>
+            <w:proofErr w:type="spellStart"/>
+            <w:r>
+              <w:rPr>
+                <w:lang w:val="en-US"/>
+              </w:rPr>
+              <w:t>Icu_direct</w:t>
+            </w:r>
+            <w:proofErr w:type="spellEnd"/>
+          </w:p>
+        </w:tc>
+        <w:tc>
+          <w:tcPr>
+            <w:tcW w:w="439" w:type="pct"/>
+          </w:tcPr>
+          <w:p>
+            <w:pPr>
+              <w:rPr>
+                <w:rFonts w:ascii="Helvetica" w:hAnsi="Helvetica"/>
+                <w:b/>
+                <w:bCs/>
+                <w:color w:val="000000"/>
+                <w:sz w:val="18"/>
+                <w:szCs w:val="18"/>
+              </w:rPr>
+            </w:pPr>
+          </w:p>
+        </w:tc>
+        <w:tc>
+          <w:tcPr>
+            <w:tcW w:w="498" w:type="pct"/>
+          </w:tcPr>
+          <w:p>
+            <w:pPr>
+              <w:rPr>
+                <w:lang w:val="en-US"/>
+              </w:rPr>
+            </w:pPr>
+            <w:r>
+              <w:rPr>
+                <w:rFonts w:ascii="Helvetica" w:hAnsi="Helvetica"/>
+                <w:b/>
+                <w:bCs/>
+                <w:color w:val="000000"/>
+                <w:sz w:val="18"/>
+                <w:szCs w:val="18"/>
+              </w:rPr>
+              <w:t>Main reason for patients requiring the need for direct transfer to ICU</w:t>
+            </w:r>
+          </w:p>
+        </w:tc>
+        <w:tc>
+          <w:tcPr>
+            <w:tcW w:w="818" w:type="pct"/>
+          </w:tcPr>
+          <w:p>
+            <w:pPr>
+              <w:rPr>
+                <w:lang w:val="en-US"/>
+              </w:rPr>
+            </w:pPr>
+            <w:proofErr w:type="spellStart"/>
+            <w:r>
+              <w:rPr>
+                <w:lang w:val="da-DK"/>
+              </w:rPr>
+              <w:t>Pacu_delay</w:t>
+            </w:r>
+            <w:proofErr w:type="spellEnd"/>
+            <w:r>
+              <w:rPr>
+                <w:lang w:val="da-DK"/>
+              </w:rPr>
+              <w:t>, 2</w:t>
+            </w:r>
+          </w:p>
+        </w:tc>
+        <w:tc>
+          <w:tcPr>
+            <w:tcW w:w="1667" w:type="pct"/>
+          </w:tcPr>
+          <w:p>
+            <w:pPr>
+              <w:rPr>
+                <w:rFonts w:ascii="Helvetica" w:hAnsi="Helvetica"/>
+                <w:b/>
+                <w:bCs/>
+                <w:color w:val="000000"/>
+                <w:sz w:val="18"/>
+                <w:szCs w:val="18"/>
+              </w:rPr>
+            </w:pPr>
+          </w:p>
+        </w:tc>
+        <w:tc>
+          <w:tcPr>
+            <w:tcW w:w="553" w:type="pct"/>
+          </w:tcPr>
+          <w:p>
+            <w:pPr>
+              <w:rPr>
+                <w:lang w:val="en-US"/>
+              </w:rPr>
+            </w:pPr>
+            <w:r>
+              <w:rPr>
+                <w:rFonts w:ascii="Helvetica" w:hAnsi="Helvetica"/>
+                <w:b/>
+                <w:bCs/>
+                <w:color w:val="000000"/>
+                <w:sz w:val="18"/>
+                <w:szCs w:val="18"/>
+              </w:rPr>
+              <w:t xml:space="preserve">A) Re-intubation / B) Respiratory insufficiency not requiring reintubation / C) </w:t>
             </w:r>
             <w:r>
               <w:rPr>
@@ -837,7 +1252,18 @@
                 <w:sz w:val="20"/>
                 <w:szCs w:val="20"/>
               </w:rPr>
-              <w:t>C</w:t>
+              <w:t>Insufficient alertness not requiring intubation / D) Hemodynamic problem (hypo-hypertension) /</w:t>
+            </w:r>
+            <w:r>
+              <w:rPr>
+                <w:rFonts w:ascii="Helvetica" w:hAnsi="Helvetica"/>
+                <w:b/>
+                <w:bCs/>
+                <w:color w:val="000000"/>
+                <w:sz w:val="18"/>
+                <w:szCs w:val="18"/>
+              </w:rPr>
+              <w:t xml:space="preserve"> E) </w:t>
             </w:r>
             <w:r>
               <w:rPr>
@@ -846,40 +1272,27 @@
                 <w:sz w:val="20"/>
                 <w:szCs w:val="20"/>
               </w:rPr>
-              <w:t>) Hemodynamic problem (hypo-hypertension) /</w:t>
-            </w:r>
-            <w:r>
-              <w:rPr>
-                <w:rFonts w:ascii="Helvetica" w:hAnsi="Helvetica"/>
-                <w:b/>
-                <w:bCs/>
-                <w:color w:val="000000"/>
-                <w:sz w:val="18"/>
-                <w:szCs w:val="18"/>
-              </w:rPr>
-              <w:t xml:space="preserve"> </w:t>
-            </w:r>
-            <w:r>
-              <w:rPr>
-                <w:rFonts w:ascii="Helvetica" w:hAnsi="Helvetica"/>
-                <w:b/>
-                <w:bCs/>
-                <w:color w:val="000000"/>
-                <w:sz w:val="18"/>
-                <w:szCs w:val="18"/>
-              </w:rPr>
-              <w:t>D</w:t>
-            </w:r>
-            <w:r>
-              <w:rPr>
-                <w:rFonts w:ascii="Helvetica" w:hAnsi="Helvetica"/>
-                <w:b/>
-                <w:bCs/>
-                <w:color w:val="000000"/>
-                <w:sz w:val="18"/>
-                <w:szCs w:val="18"/>
-              </w:rPr>
-              <w:t>) Other</w:t>
+              <w:t>Intubated prior to arrival. POST-EVT artificial ventilation necessary</w:t>
+            </w:r>
+            <w:r>
+              <w:rPr>
+                <w:rFonts w:ascii="Verdana" w:hAnsi="Verdana"/>
+                <w:color w:val="000000"/>
+                <w:sz w:val="20"/>
+                <w:szCs w:val="20"/>
+              </w:rPr>
+              <w:t xml:space="preserve"> / F) </w:t>
+            </w:r>
+            <w:r>
+              <w:rPr>
+                <w:rFonts w:ascii="Helvetica" w:hAnsi="Helvetica"/>
+                <w:b/>
+                <w:bCs/>
+                <w:color w:val="000000"/>
+                <w:sz w:val="18"/>
+                <w:szCs w:val="18"/>
+              </w:rPr>
+              <w:t>Other</w:t>
             </w:r>
           </w:p>
         </w:tc>
@@ -892,21 +1305,15 @@
           <w:p>
             <w:pPr>
               <w:rPr>
-                <w:lang w:val="da-DK"/>
-              </w:rPr>
-            </w:pPr>
-            <w:proofErr w:type="spellStart"/>
-            <w:r>
-              <w:rPr>
-                <w:lang w:val="da-DK"/>
-              </w:rPr>
-              <w:t>Pacu_delay_</w:t>
-            </w:r>
-            <w:r>
-              <w:rPr>
-                <w:lang w:val="da-DK"/>
-              </w:rPr>
-              <w:t>adjuncts</w:t>
+                <w:lang w:val="en-US"/>
+              </w:rPr>
+            </w:pPr>
+            <w:proofErr w:type="spellStart"/>
+            <w:r>
+              <w:rPr>
+                <w:lang w:val="en-US"/>
+              </w:rPr>
+              <w:t>Reintubation_reason</w:t>
             </w:r>
             <w:proofErr w:type="spellEnd"/>
           </w:p>
@@ -945,14 +1352,16 @@
             </w:pPr>
             <w:r>
               <w:rPr>
-                <w:rFonts w:ascii="Helvetica" w:hAnsi="Helvetica"/>
-                <w:b/>
-                <w:bCs/>
-                <w:color w:val="000000"/>
-                <w:sz w:val="18"/>
-                <w:szCs w:val="18"/>
-              </w:rPr>
-              <w:t>Requiring adjuncts</w:t>
+                <w:lang w:val="en-US"/>
+              </w:rPr>
+              <w:t xml:space="preserve">Main reason for </w:t>
+            </w:r>
+            <w:r>
+              <w:rPr>
+                <w:lang w:val="en-US"/>
+              </w:rPr>
+              <w:lastRenderedPageBreak/>
+              <w:t>re-intubation</w:t>
             </w:r>
           </w:p>
         </w:tc>
@@ -963,20 +1372,23 @@
           <w:p>
             <w:pPr>
               <w:rPr>
-                <w:lang w:val="en-US"/>
-              </w:rPr>
-            </w:pPr>
-            <w:r>
-              <w:rPr>
-                <w:lang w:val="da-DK"/>
-              </w:rPr>
-              <w:t>Pacu_delay_reason</w:t>
-            </w:r>
-            <w:r>
-              <w:rPr>
-                <w:lang w:val="da-DK"/>
-              </w:rPr>
-              <w:t>,1</w:t>
+                <w:lang w:val="da-DK"/>
+              </w:rPr>
+            </w:pPr>
+            <w:proofErr w:type="spellStart"/>
+            <w:r>
+              <w:rPr>
+                <w:lang w:val="en-US"/>
+              </w:rPr>
+              <w:lastRenderedPageBreak/>
+              <w:t>Icu_direct</w:t>
+            </w:r>
+            <w:proofErr w:type="spellEnd"/>
+            <w:r>
+              <w:rPr>
+                <w:lang w:val="en-US"/>
+              </w:rPr>
+              <w:t>, 1</w:t>
             </w:r>
           </w:p>
         </w:tc>
@@ -988,6 +1400,8 @@
             <w:pPr>
               <w:rPr>
                 <w:rFonts w:ascii="Helvetica" w:hAnsi="Helvetica"/>
+                <w:b/>
+                <w:bCs/>
                 <w:color w:val="000000"/>
                 <w:sz w:val="18"/>
                 <w:szCs w:val="18"/>
@@ -1019,73 +1433,16 @@
                 <w:sz w:val="18"/>
                 <w:szCs w:val="18"/>
               </w:rPr>
-              <w:t>A)</w:t>
-            </w:r>
-            <w:r>
-              <w:rPr>
-                <w:rFonts w:ascii="Helvetica" w:hAnsi="Helvetica"/>
-                <w:b/>
-                <w:bCs/>
-                <w:color w:val="000000"/>
-                <w:sz w:val="18"/>
-                <w:szCs w:val="18"/>
-              </w:rPr>
-              <w:t xml:space="preserve"> </w:t>
-            </w:r>
-            <w:r>
-              <w:rPr>
-                <w:rFonts w:ascii="Helvetica" w:hAnsi="Helvetica"/>
-                <w:b/>
-                <w:bCs/>
-                <w:color w:val="000000"/>
-                <w:sz w:val="18"/>
-                <w:szCs w:val="18"/>
-              </w:rPr>
-              <w:t>Oropharyngeal airway adjuncts</w:t>
-            </w:r>
-            <w:r>
-              <w:rPr>
-                <w:rFonts w:ascii="Helvetica" w:hAnsi="Helvetica"/>
-                <w:b/>
-                <w:bCs/>
-                <w:color w:val="000000"/>
-                <w:sz w:val="18"/>
-                <w:szCs w:val="18"/>
-              </w:rPr>
-              <w:t xml:space="preserve"> / B) </w:t>
-            </w:r>
-            <w:r>
-              <w:rPr>
-                <w:rFonts w:ascii="Helvetica" w:hAnsi="Helvetica"/>
-                <w:b/>
-                <w:bCs/>
-                <w:color w:val="000000"/>
-                <w:sz w:val="18"/>
-                <w:szCs w:val="18"/>
-              </w:rPr>
-              <w:t>Nasopharyngeal airway adjuncts</w:t>
-            </w:r>
-            <w:r>
-              <w:rPr>
-                <w:rFonts w:ascii="Helvetica" w:hAnsi="Helvetica"/>
-                <w:b/>
-                <w:bCs/>
-                <w:color w:val="000000"/>
-                <w:sz w:val="18"/>
-                <w:szCs w:val="18"/>
-              </w:rPr>
-              <w:t xml:space="preserve"> / C) No </w:t>
-            </w:r>
-            <w:r>
-              <w:rPr>
-                <w:rFonts w:ascii="Helvetica" w:hAnsi="Helvetica"/>
-                <w:b/>
-                <w:bCs/>
-                <w:color w:val="000000"/>
-                <w:sz w:val="18"/>
-                <w:szCs w:val="18"/>
-              </w:rPr>
-              <w:t>adjuncts</w:t>
+              <w:t xml:space="preserve">A) Respiratory insufficiency / B) </w:t>
+            </w:r>
+            <w:r>
+              <w:rPr>
+                <w:rFonts w:ascii="Verdana" w:hAnsi="Verdana"/>
+                <w:color w:val="000000"/>
+                <w:sz w:val="20"/>
+                <w:szCs w:val="20"/>
+              </w:rPr>
+              <w:t>Insufficient alertness</w:t>
             </w:r>
           </w:p>
         </w:tc>
@@ -1104,15 +1461,9 @@
             <w:proofErr w:type="spellStart"/>
             <w:r>
               <w:rPr>
-                <w:lang w:val="da-DK"/>
-              </w:rPr>
-              <w:t>Pacu_delay_</w:t>
-            </w:r>
-            <w:r>
-              <w:rPr>
-                <w:lang w:val="da-DK"/>
-              </w:rPr>
-              <w:t>other</w:t>
+                <w:lang w:val="en-US"/>
+              </w:rPr>
+              <w:t>Reintubation_notes</w:t>
             </w:r>
             <w:proofErr w:type="spellEnd"/>
           </w:p>
@@ -1124,12 +1475,7 @@
           <w:p>
             <w:pPr>
               <w:rPr>
-                <w:rFonts w:ascii="Helvetica" w:hAnsi="Helvetica"/>
-                <w:b/>
-                <w:bCs/>
-                <w:color w:val="000000"/>
-                <w:sz w:val="18"/>
-                <w:szCs w:val="18"/>
+                <w:lang w:val="en-US"/>
               </w:rPr>
             </w:pPr>
           </w:p>
@@ -1141,24 +1487,14 @@
           <w:p>
             <w:pPr>
               <w:rPr>
-                <w:rFonts w:ascii="Helvetica" w:hAnsi="Helvetica"/>
-                <w:b/>
-                <w:bCs/>
-                <w:color w:val="000000"/>
-                <w:sz w:val="18"/>
-                <w:szCs w:val="18"/>
-              </w:rPr>
-            </w:pPr>
-            <w:r>
-              <w:rPr>
-                <w:rFonts w:ascii="Helvetica" w:hAnsi="Helvetica"/>
-                <w:b/>
-                <w:bCs/>
-                <w:color w:val="000000"/>
-                <w:sz w:val="18"/>
-                <w:szCs w:val="18"/>
-              </w:rPr>
-              <w:t>Other reasons</w:t>
+                <w:lang w:val="en-US"/>
+              </w:rPr>
+            </w:pPr>
+            <w:r>
+              <w:rPr>
+                <w:lang w:val="en-US"/>
+              </w:rPr>
+              <w:t>Comments on re-intubation</w:t>
             </w:r>
           </w:p>
         </w:tc>
@@ -1172,17 +1508,19 @@
                 <w:lang w:val="en-US"/>
               </w:rPr>
             </w:pPr>
-            <w:r>
-              <w:rPr>
-                <w:lang w:val="da-DK"/>
-              </w:rPr>
-              <w:t>Pacu_delay_reason</w:t>
-            </w:r>
-            <w:r>
-              <w:rPr>
-                <w:lang w:val="da-DK"/>
-              </w:rPr>
-              <w:t>,4</w:t>
+            <w:proofErr w:type="spellStart"/>
+            <w:r>
+              <w:rPr>
+                <w:lang w:val="en-US"/>
+              </w:rPr>
+              <w:t>Icu_direct</w:t>
+            </w:r>
+            <w:proofErr w:type="spellEnd"/>
+            <w:r>
+              <w:rPr>
+                <w:lang w:val="en-US"/>
+              </w:rPr>
+              <w:t>, 1</w:t>
             </w:r>
           </w:p>
         </w:tc>
@@ -1193,10 +1531,7 @@
           <w:p>
             <w:pPr>
               <w:rPr>
-                <w:rFonts w:ascii="Helvetica" w:hAnsi="Helvetica"/>
-                <w:color w:val="000000"/>
-                <w:sz w:val="18"/>
-                <w:szCs w:val="18"/>
+                <w:lang w:val="en-US"/>
               </w:rPr>
             </w:pPr>
           </w:p>
@@ -1208,10 +1543,7 @@
           <w:p>
             <w:pPr>
               <w:rPr>
-                <w:rFonts w:ascii="Helvetica" w:hAnsi="Helvetica"/>
-                <w:color w:val="000000"/>
-                <w:sz w:val="18"/>
-                <w:szCs w:val="18"/>
+                <w:lang w:val="en-US"/>
               </w:rPr>
             </w:pPr>
           </w:p>
@@ -1233,74 +1565,70 @@
               <w:rPr>
                 <w:lang w:val="en-US"/>
               </w:rPr>
+              <w:t>Icu_direct_other</w:t>
+            </w:r>
+            <w:proofErr w:type="spellEnd"/>
+          </w:p>
+        </w:tc>
+        <w:tc>
+          <w:tcPr>
+            <w:tcW w:w="439" w:type="pct"/>
+          </w:tcPr>
+          <w:p>
+            <w:pPr>
+              <w:rPr>
+                <w:lang w:val="en-US"/>
+              </w:rPr>
+            </w:pPr>
+          </w:p>
+        </w:tc>
+        <w:tc>
+          <w:tcPr>
+            <w:tcW w:w="498" w:type="pct"/>
+          </w:tcPr>
+          <w:p>
+            <w:pPr>
+              <w:rPr>
+                <w:lang w:val="en-US"/>
+              </w:rPr>
+            </w:pPr>
+            <w:r>
+              <w:rPr>
+                <w:lang w:val="en-US"/>
+              </w:rPr>
+              <w:t>Other reasons for direct transfer to ICU</w:t>
+            </w:r>
+          </w:p>
+        </w:tc>
+        <w:tc>
+          <w:tcPr>
+            <w:tcW w:w="818" w:type="pct"/>
+          </w:tcPr>
+          <w:p>
+            <w:pPr>
+              <w:rPr>
+                <w:lang w:val="en-US"/>
+              </w:rPr>
+            </w:pPr>
+            <w:proofErr w:type="spellStart"/>
+            <w:r>
+              <w:rPr>
+                <w:lang w:val="en-US"/>
+              </w:rPr>
               <w:t>Icu_direct</w:t>
             </w:r>
             <w:proofErr w:type="spellEnd"/>
-          </w:p>
-        </w:tc>
-        <w:tc>
-          <w:tcPr>
-            <w:tcW w:w="439" w:type="pct"/>
-          </w:tcPr>
-          <w:p>
-            <w:pPr>
-              <w:rPr>
-                <w:rFonts w:ascii="Helvetica" w:hAnsi="Helvetica"/>
-                <w:b/>
-                <w:bCs/>
-                <w:color w:val="000000"/>
-                <w:sz w:val="18"/>
-                <w:szCs w:val="18"/>
-              </w:rPr>
-            </w:pPr>
-          </w:p>
-        </w:tc>
-        <w:tc>
-          <w:tcPr>
-            <w:tcW w:w="498" w:type="pct"/>
-          </w:tcPr>
-          <w:p>
-            <w:pPr>
-              <w:rPr>
-                <w:lang w:val="en-US"/>
-              </w:rPr>
-            </w:pPr>
-            <w:r>
-              <w:rPr>
-                <w:rFonts w:ascii="Helvetica" w:hAnsi="Helvetica"/>
-                <w:b/>
-                <w:bCs/>
-                <w:color w:val="000000"/>
-                <w:sz w:val="18"/>
-                <w:szCs w:val="18"/>
-              </w:rPr>
-              <w:t>Main reason for patients requiring the need for direct transfer to ICU</w:t>
-            </w:r>
-          </w:p>
-        </w:tc>
-        <w:tc>
-          <w:tcPr>
-            <w:tcW w:w="818" w:type="pct"/>
-          </w:tcPr>
-          <w:p>
-            <w:pPr>
-              <w:rPr>
-                <w:lang w:val="en-US"/>
-              </w:rPr>
-            </w:pPr>
-            <w:proofErr w:type="spellStart"/>
-            <w:r>
-              <w:rPr>
-                <w:lang w:val="da-DK"/>
-              </w:rPr>
-              <w:t>Pacu_delay</w:t>
-            </w:r>
-            <w:proofErr w:type="spellEnd"/>
-            <w:r>
-              <w:rPr>
-                <w:lang w:val="da-DK"/>
-              </w:rPr>
-              <w:t>, 2</w:t>
+            <w:r>
+              <w:rPr>
+                <w:lang w:val="en-US"/>
+              </w:rPr>
+              <w:t xml:space="preserve">, </w:t>
+            </w:r>
+            <w:r>
+              <w:rPr>
+                <w:lang w:val="en-US"/>
+              </w:rPr>
+              <w:t>6</w:t>
             </w:r>
           </w:p>
         </w:tc>
@@ -1311,12 +1639,7 @@
           <w:p>
             <w:pPr>
               <w:rPr>
-                <w:rFonts w:ascii="Helvetica" w:hAnsi="Helvetica"/>
-                <w:b/>
-                <w:bCs/>
-                <w:color w:val="000000"/>
-                <w:sz w:val="18"/>
-                <w:szCs w:val="18"/>
+                <w:lang w:val="en-US"/>
               </w:rPr>
             </w:pPr>
           </w:p>
@@ -1331,64 +1654,6 @@
                 <w:lang w:val="en-US"/>
               </w:rPr>
             </w:pPr>
-            <w:r>
-              <w:rPr>
-                <w:rFonts w:ascii="Helvetica" w:hAnsi="Helvetica"/>
-                <w:b/>
-                <w:bCs/>
-                <w:color w:val="000000"/>
-                <w:sz w:val="18"/>
-                <w:szCs w:val="18"/>
-              </w:rPr>
-              <w:t xml:space="preserve">A) Re-intubation / B) Respiratory insufficiency not requiring reintubation / C) </w:t>
-            </w:r>
-            <w:r>
-              <w:rPr>
-                <w:rFonts w:ascii="Verdana" w:hAnsi="Verdana"/>
-                <w:color w:val="000000"/>
-                <w:sz w:val="20"/>
-                <w:szCs w:val="20"/>
-              </w:rPr>
-              <w:t xml:space="preserve">Insufficient alertness not requiring intubation </w:t>
-            </w:r>
-            <w:r>
-              <w:rPr>
-                <w:rFonts w:ascii="Verdana" w:hAnsi="Verdana"/>
-                <w:color w:val="000000"/>
-                <w:sz w:val="20"/>
-                <w:szCs w:val="20"/>
-              </w:rPr>
-              <w:t>/ D)</w:t>
-            </w:r>
-            <w:r>
-              <w:rPr>
-                <w:rFonts w:ascii="Verdana" w:hAnsi="Verdana"/>
-                <w:color w:val="000000"/>
-                <w:sz w:val="20"/>
-                <w:szCs w:val="20"/>
-              </w:rPr>
-              <w:t xml:space="preserve"> Hemodynamic problem (hypo-hypertension)</w:t>
-            </w:r>
-            <w:r>
-              <w:rPr>
-                <w:rFonts w:ascii="Verdana" w:hAnsi="Verdana"/>
-                <w:color w:val="000000"/>
-                <w:sz w:val="20"/>
-                <w:szCs w:val="20"/>
-              </w:rPr>
-              <w:t xml:space="preserve"> /</w:t>
-            </w:r>
-            <w:r>
-              <w:rPr>
-                <w:rFonts w:ascii="Helvetica" w:hAnsi="Helvetica"/>
-                <w:b/>
-                <w:bCs/>
-                <w:color w:val="000000"/>
-                <w:sz w:val="18"/>
-                <w:szCs w:val="18"/>
-              </w:rPr>
-              <w:t xml:space="preserve"> E) Other</w:t>
-            </w:r>
           </w:p>
         </w:tc>
       </w:tr>
@@ -1408,7 +1673,7 @@
               <w:rPr>
                 <w:lang w:val="en-US"/>
               </w:rPr>
-              <w:t>Reintubation_reason</w:t>
+              <w:t>Pacu_arrival_date</w:t>
             </w:r>
             <w:proofErr w:type="spellEnd"/>
           </w:p>
@@ -1420,14 +1685,20 @@
           <w:p>
             <w:pPr>
               <w:rPr>
-                <w:rFonts w:ascii="Helvetica" w:hAnsi="Helvetica"/>
-                <w:b/>
-                <w:bCs/>
-                <w:color w:val="000000"/>
-                <w:sz w:val="18"/>
-                <w:szCs w:val="18"/>
-              </w:rPr>
-            </w:pPr>
+                <w:lang w:val="en-US"/>
+              </w:rPr>
+            </w:pPr>
+            <w:r>
+              <w:rPr>
+                <w:rFonts w:ascii="Helvetica" w:hAnsi="Helvetica"/>
+                <w:b/>
+                <w:bCs/>
+                <w:color w:val="000000"/>
+                <w:sz w:val="18"/>
+                <w:szCs w:val="18"/>
+              </w:rPr>
+              <w:t>PACU Stay</w:t>
+            </w:r>
           </w:p>
         </w:tc>
         <w:tc>
@@ -1437,19 +1708,14 @@
           <w:p>
             <w:pPr>
               <w:rPr>
-                <w:rFonts w:ascii="Helvetica" w:hAnsi="Helvetica"/>
-                <w:b/>
-                <w:bCs/>
-                <w:color w:val="000000"/>
-                <w:sz w:val="18"/>
-                <w:szCs w:val="18"/>
-              </w:rPr>
-            </w:pPr>
-            <w:r>
-              <w:rPr>
-                <w:lang w:val="en-US"/>
-              </w:rPr>
-              <w:t>Main reason for re-intubation</w:t>
+                <w:lang w:val="en-US"/>
+              </w:rPr>
+            </w:pPr>
+            <w:r>
+              <w:rPr>
+                <w:lang w:val="en-US"/>
+              </w:rPr>
+              <w:t>PACU Arrival date</w:t>
             </w:r>
           </w:p>
         </w:tc>
@@ -1460,20 +1726,34 @@
           <w:p>
             <w:pPr>
               <w:rPr>
-                <w:lang w:val="da-DK"/>
-              </w:rPr>
-            </w:pPr>
-            <w:proofErr w:type="spellStart"/>
-            <w:r>
-              <w:rPr>
-                <w:lang w:val="en-US"/>
-              </w:rPr>
-              <w:t>Icu_direct</w:t>
-            </w:r>
-            <w:proofErr w:type="spellEnd"/>
-            <w:r>
-              <w:rPr>
-                <w:lang w:val="en-US"/>
+                <w:lang w:val="en-US"/>
+              </w:rPr>
+            </w:pPr>
+            <w:proofErr w:type="spellStart"/>
+            <w:r>
+              <w:rPr>
+                <w:lang w:val="da-DK"/>
+              </w:rPr>
+              <w:t>Extubation_novent</w:t>
+            </w:r>
+            <w:proofErr w:type="spellEnd"/>
+            <w:r>
+              <w:rPr>
+                <w:lang w:val="da-DK"/>
+              </w:rPr>
+              <w:t xml:space="preserve">, 1; </w:t>
+            </w:r>
+            <w:proofErr w:type="spellStart"/>
+            <w:r>
+              <w:rPr>
+                <w:lang w:val="da-DK"/>
+              </w:rPr>
+              <w:t>Pacu_delay</w:t>
+            </w:r>
+            <w:proofErr w:type="spellEnd"/>
+            <w:r>
+              <w:rPr>
+                <w:lang w:val="da-DK"/>
               </w:rPr>
               <w:t>, 1</w:t>
             </w:r>
@@ -1486,12 +1766,7 @@
           <w:p>
             <w:pPr>
               <w:rPr>
-                <w:rFonts w:ascii="Helvetica" w:hAnsi="Helvetica"/>
-                <w:b/>
-                <w:bCs/>
-                <w:color w:val="000000"/>
-                <w:sz w:val="18"/>
-                <w:szCs w:val="18"/>
+                <w:lang w:val="en-US"/>
               </w:rPr>
             </w:pPr>
           </w:p>
@@ -1503,67 +1778,9 @@
           <w:p>
             <w:pPr>
               <w:rPr>
-                <w:rFonts w:ascii="Helvetica" w:hAnsi="Helvetica"/>
-                <w:b/>
-                <w:bCs/>
-                <w:color w:val="000000"/>
-                <w:sz w:val="18"/>
-                <w:szCs w:val="18"/>
-              </w:rPr>
-            </w:pPr>
-            <w:r>
-              <w:rPr>
-                <w:rFonts w:ascii="Helvetica" w:hAnsi="Helvetica"/>
-                <w:b/>
-                <w:bCs/>
-                <w:color w:val="000000"/>
-                <w:sz w:val="18"/>
-                <w:szCs w:val="18"/>
-              </w:rPr>
-              <w:t>A</w:t>
-            </w:r>
-            <w:r>
-              <w:rPr>
-                <w:rFonts w:ascii="Helvetica" w:hAnsi="Helvetica"/>
-                <w:b/>
-                <w:bCs/>
-                <w:color w:val="000000"/>
-                <w:sz w:val="18"/>
-                <w:szCs w:val="18"/>
-              </w:rPr>
-              <w:t xml:space="preserve">) Respiratory insufficiency / </w:t>
-            </w:r>
-            <w:r>
-              <w:rPr>
-                <w:rFonts w:ascii="Helvetica" w:hAnsi="Helvetica"/>
-                <w:b/>
-                <w:bCs/>
-                <w:color w:val="000000"/>
-                <w:sz w:val="18"/>
-                <w:szCs w:val="18"/>
-              </w:rPr>
-              <w:t>B</w:t>
-            </w:r>
-            <w:r>
-              <w:rPr>
-                <w:rFonts w:ascii="Helvetica" w:hAnsi="Helvetica"/>
-                <w:b/>
-                <w:bCs/>
-                <w:color w:val="000000"/>
-                <w:sz w:val="18"/>
-                <w:szCs w:val="18"/>
-              </w:rPr>
-              <w:t xml:space="preserve">) </w:t>
-            </w:r>
-            <w:r>
-              <w:rPr>
-                <w:rFonts w:ascii="Verdana" w:hAnsi="Verdana"/>
-                <w:color w:val="000000"/>
-                <w:sz w:val="20"/>
-                <w:szCs w:val="20"/>
-              </w:rPr>
-              <w:t>Insufficient alertness</w:t>
-            </w:r>
+                <w:lang w:val="en-US"/>
+              </w:rPr>
+            </w:pPr>
           </w:p>
         </w:tc>
       </w:tr>
@@ -1583,7 +1800,7 @@
               <w:rPr>
                 <w:lang w:val="en-US"/>
               </w:rPr>
-              <w:t>Reintubation_notes</w:t>
+              <w:t>Pacu_arrival_time</w:t>
             </w:r>
             <w:proofErr w:type="spellEnd"/>
           </w:p>
@@ -1614,7 +1831,7 @@
               <w:rPr>
                 <w:lang w:val="en-US"/>
               </w:rPr>
-              <w:t>Comments on re-intubation</w:t>
+              <w:t>PACU Arrival time</w:t>
             </w:r>
           </w:p>
         </w:tc>
@@ -1631,14 +1848,28 @@
             <w:proofErr w:type="spellStart"/>
             <w:r>
               <w:rPr>
-                <w:lang w:val="en-US"/>
-              </w:rPr>
-              <w:t>Icu_direct</w:t>
-            </w:r>
-            <w:proofErr w:type="spellEnd"/>
-            <w:r>
-              <w:rPr>
-                <w:lang w:val="en-US"/>
+                <w:lang w:val="da-DK"/>
+              </w:rPr>
+              <w:t>Extubation_novent</w:t>
+            </w:r>
+            <w:proofErr w:type="spellEnd"/>
+            <w:r>
+              <w:rPr>
+                <w:lang w:val="da-DK"/>
+              </w:rPr>
+              <w:t xml:space="preserve">, 1; </w:t>
+            </w:r>
+            <w:proofErr w:type="spellStart"/>
+            <w:r>
+              <w:rPr>
+                <w:lang w:val="da-DK"/>
+              </w:rPr>
+              <w:t>Pacu_delay</w:t>
+            </w:r>
+            <w:proofErr w:type="spellEnd"/>
+            <w:r>
+              <w:rPr>
+                <w:lang w:val="da-DK"/>
               </w:rPr>
               <w:t>, 1</w:t>
             </w:r>
@@ -1685,7 +1916,7 @@
               <w:rPr>
                 <w:lang w:val="en-US"/>
               </w:rPr>
-              <w:t>Icu_direct_other</w:t>
+              <w:t>Pacu_saox_first</w:t>
             </w:r>
             <w:proofErr w:type="spellEnd"/>
           </w:p>
@@ -1697,7 +1928,12 @@
           <w:p>
             <w:pPr>
               <w:rPr>
-                <w:lang w:val="en-US"/>
+                <w:rFonts w:ascii="Helvetica" w:hAnsi="Helvetica"/>
+                <w:b/>
+                <w:bCs/>
+                <w:color w:val="000000"/>
+                <w:sz w:val="18"/>
+                <w:szCs w:val="18"/>
               </w:rPr>
             </w:pPr>
           </w:p>
@@ -1714,9 +1950,14 @@
             </w:pPr>
             <w:r>
               <w:rPr>
-                <w:lang w:val="en-US"/>
-              </w:rPr>
-              <w:t>Other reasons for direct transfer to ICU</w:t>
+                <w:rFonts w:ascii="Helvetica" w:hAnsi="Helvetica"/>
+                <w:b/>
+                <w:bCs/>
+                <w:color w:val="000000"/>
+                <w:sz w:val="18"/>
+                <w:szCs w:val="18"/>
+              </w:rPr>
+              <w:t>Sao2 on arrival</w:t>
             </w:r>
           </w:p>
         </w:tc>
@@ -1733,16 +1974,30 @@
             <w:proofErr w:type="spellStart"/>
             <w:r>
               <w:rPr>
-                <w:lang w:val="en-US"/>
-              </w:rPr>
-              <w:t>Icu_direct</w:t>
-            </w:r>
-            <w:proofErr w:type="spellEnd"/>
-            <w:r>
-              <w:rPr>
-                <w:lang w:val="en-US"/>
-              </w:rPr>
-              <w:t>, 5</w:t>
+                <w:lang w:val="da-DK"/>
+              </w:rPr>
+              <w:t>Extubation_novent</w:t>
+            </w:r>
+            <w:proofErr w:type="spellEnd"/>
+            <w:r>
+              <w:rPr>
+                <w:lang w:val="da-DK"/>
+              </w:rPr>
+              <w:t xml:space="preserve">, 1; </w:t>
+            </w:r>
+            <w:proofErr w:type="spellStart"/>
+            <w:r>
+              <w:rPr>
+                <w:lang w:val="da-DK"/>
+              </w:rPr>
+              <w:t>Pacu_delay</w:t>
+            </w:r>
+            <w:proofErr w:type="spellEnd"/>
+            <w:r>
+              <w:rPr>
+                <w:lang w:val="da-DK"/>
+              </w:rPr>
+              <w:t>, 1</w:t>
             </w:r>
           </w:p>
         </w:tc>
@@ -1787,7 +2042,7 @@
               <w:rPr>
                 <w:lang w:val="en-US"/>
               </w:rPr>
-              <w:t>Pacu_arrival_date</w:t>
+              <w:t>Pacu_bp_sys_first</w:t>
             </w:r>
             <w:proofErr w:type="spellEnd"/>
           </w:p>
@@ -1799,42 +2054,14 @@
           <w:p>
             <w:pPr>
               <w:rPr>
-                <w:lang w:val="en-US"/>
-              </w:rPr>
-            </w:pPr>
-            <w:r>
-              <w:rPr>
-                <w:rFonts w:ascii="Helvetica" w:hAnsi="Helvetica"/>
-                <w:b/>
-                <w:bCs/>
-                <w:color w:val="000000"/>
-                <w:sz w:val="18"/>
-                <w:szCs w:val="18"/>
-              </w:rPr>
-              <w:t>PACU</w:t>
-            </w:r>
-            <w:r>
-              <w:rPr>
-                <w:rFonts w:ascii="Helvetica" w:hAnsi="Helvetica"/>
-                <w:b/>
-                <w:bCs/>
-                <w:color w:val="000000"/>
-                <w:sz w:val="18"/>
-                <w:szCs w:val="18"/>
-              </w:rPr>
-              <w:t xml:space="preserve"> </w:t>
-            </w:r>
-            <w:r>
-              <w:rPr>
-                <w:rFonts w:ascii="Helvetica" w:hAnsi="Helvetica"/>
-                <w:b/>
-                <w:bCs/>
-                <w:color w:val="000000"/>
-                <w:sz w:val="18"/>
-                <w:szCs w:val="18"/>
-              </w:rPr>
-              <w:t>Stay</w:t>
-            </w:r>
+                <w:rFonts w:ascii="Helvetica" w:hAnsi="Helvetica"/>
+                <w:b/>
+                <w:bCs/>
+                <w:color w:val="000000"/>
+                <w:sz w:val="18"/>
+                <w:szCs w:val="18"/>
+              </w:rPr>
+            </w:pPr>
           </w:p>
         </w:tc>
         <w:tc>
@@ -1849,9 +2076,14 @@
             </w:pPr>
             <w:r>
               <w:rPr>
-                <w:lang w:val="en-US"/>
-              </w:rPr>
-              <w:t>PACU Arrival date</w:t>
+                <w:rFonts w:ascii="Helvetica" w:hAnsi="Helvetica"/>
+                <w:b/>
+                <w:bCs/>
+                <w:color w:val="000000"/>
+                <w:sz w:val="18"/>
+                <w:szCs w:val="18"/>
+              </w:rPr>
+              <w:t>SysBP on arrival</w:t>
             </w:r>
           </w:p>
         </w:tc>
@@ -1936,7 +2168,7 @@
               <w:rPr>
                 <w:lang w:val="en-US"/>
               </w:rPr>
-              <w:t>Pacu_arrival_time</w:t>
+              <w:t>Pacu_bp_dia_first</w:t>
             </w:r>
             <w:proofErr w:type="spellEnd"/>
           </w:p>
@@ -1948,7 +2180,12 @@
           <w:p>
             <w:pPr>
               <w:rPr>
-                <w:lang w:val="en-US"/>
+                <w:rFonts w:ascii="Helvetica" w:hAnsi="Helvetica"/>
+                <w:b/>
+                <w:bCs/>
+                <w:color w:val="000000"/>
+                <w:sz w:val="18"/>
+                <w:szCs w:val="18"/>
               </w:rPr>
             </w:pPr>
           </w:p>
@@ -1960,14 +2197,24 @@
           <w:p>
             <w:pPr>
               <w:rPr>
-                <w:lang w:val="en-US"/>
-              </w:rPr>
-            </w:pPr>
-            <w:r>
-              <w:rPr>
-                <w:lang w:val="en-US"/>
-              </w:rPr>
-              <w:t>PACU Arrival time</w:t>
+                <w:rFonts w:ascii="Helvetica" w:hAnsi="Helvetica"/>
+                <w:b/>
+                <w:bCs/>
+                <w:color w:val="000000"/>
+                <w:sz w:val="18"/>
+                <w:szCs w:val="18"/>
+              </w:rPr>
+            </w:pPr>
+            <w:r>
+              <w:rPr>
+                <w:rFonts w:ascii="Helvetica" w:hAnsi="Helvetica"/>
+                <w:b/>
+                <w:bCs/>
+                <w:color w:val="000000"/>
+                <w:sz w:val="18"/>
+                <w:szCs w:val="18"/>
+              </w:rPr>
+              <w:t>DiaBP on arrival</w:t>
             </w:r>
           </w:p>
         </w:tc>
@@ -2052,7 +2299,7 @@
               <w:rPr>
                 <w:lang w:val="en-US"/>
               </w:rPr>
-              <w:t>Pacu_saox_first</w:t>
+              <w:t>Pacu_mabp_first</w:t>
             </w:r>
             <w:proofErr w:type="spellEnd"/>
           </w:p>
@@ -2081,19 +2328,27 @@
           <w:p>
             <w:pPr>
               <w:rPr>
-                <w:lang w:val="en-US"/>
-              </w:rPr>
-            </w:pPr>
-            <w:r>
-              <w:rPr>
-                <w:rFonts w:ascii="Helvetica" w:hAnsi="Helvetica"/>
-                <w:b/>
-                <w:bCs/>
-                <w:color w:val="000000"/>
-                <w:sz w:val="18"/>
-                <w:szCs w:val="18"/>
-              </w:rPr>
-              <w:t>Sao2 on arrival</w:t>
+                <w:rFonts w:ascii="Helvetica" w:hAnsi="Helvetica"/>
+                <w:b/>
+                <w:bCs/>
+                <w:color w:val="000000"/>
+                <w:sz w:val="18"/>
+                <w:szCs w:val="18"/>
+              </w:rPr>
+            </w:pPr>
+            <w:r>
+              <w:rPr>
+                <w:rFonts w:ascii="Helvetica" w:hAnsi="Helvetica"/>
+                <w:b/>
+                <w:bCs/>
+                <w:color w:val="000000"/>
+                <w:sz w:val="18"/>
+                <w:szCs w:val="18"/>
+              </w:rPr>
+              <w:t>First</w:t>
+            </w:r>
+            <w:r>
+              <w:t xml:space="preserve"> MABP</w:t>
             </w:r>
           </w:p>
         </w:tc>
@@ -2147,6 +2402,62 @@
                 <w:lang w:val="en-US"/>
               </w:rPr>
             </w:pPr>
+            <w:r>
+              <w:rPr>
+                <w:lang w:val="en-US"/>
+              </w:rPr>
+              <w:t>If([</w:t>
+            </w:r>
+            <w:proofErr w:type="spellStart"/>
+            <w:r>
+              <w:rPr>
+                <w:lang w:val="en-US"/>
+              </w:rPr>
+              <w:t>Pacu_bp_sys_first</w:t>
+            </w:r>
+            <w:proofErr w:type="spellEnd"/>
+            <w:proofErr w:type="gramStart"/>
+            <w:r>
+              <w:rPr>
+                <w:lang w:val="en-US"/>
+              </w:rPr>
+              <w:t>]!=</w:t>
+            </w:r>
+            <w:proofErr w:type="gramEnd"/>
+            <w:r>
+              <w:rPr>
+                <w:lang w:val="en-US"/>
+              </w:rPr>
+              <w:t>’’,[</w:t>
+            </w:r>
+            <w:proofErr w:type="spellStart"/>
+            <w:r>
+              <w:rPr>
+                <w:lang w:val="en-US"/>
+              </w:rPr>
+              <w:t>Pacu_bp_sys_first</w:t>
+            </w:r>
+            <w:proofErr w:type="spellEnd"/>
+            <w:r>
+              <w:rPr>
+                <w:lang w:val="en-US"/>
+              </w:rPr>
+              <w:t>]/3 + 2*[</w:t>
+            </w:r>
+            <w:proofErr w:type="spellStart"/>
+            <w:r>
+              <w:rPr>
+                <w:lang w:val="en-US"/>
+              </w:rPr>
+              <w:t>Pacu_bp_dia_first</w:t>
+            </w:r>
+            <w:proofErr w:type="spellEnd"/>
+            <w:r>
+              <w:rPr>
+                <w:lang w:val="en-US"/>
+              </w:rPr>
+              <w:t>]/3,’’)</w:t>
+            </w:r>
           </w:p>
         </w:tc>
         <w:tc>
@@ -2178,7 +2489,7 @@
               <w:rPr>
                 <w:lang w:val="en-US"/>
               </w:rPr>
-              <w:t>Pacu_bp_sys_first</w:t>
+              <w:t>Pacu_dicharge_date</w:t>
             </w:r>
             <w:proofErr w:type="spellEnd"/>
           </w:p>
@@ -2190,12 +2501,7 @@
           <w:p>
             <w:pPr>
               <w:rPr>
-                <w:rFonts w:ascii="Helvetica" w:hAnsi="Helvetica"/>
-                <w:b/>
-                <w:bCs/>
-                <w:color w:val="000000"/>
-                <w:sz w:val="18"/>
-                <w:szCs w:val="18"/>
+                <w:lang w:val="en-US"/>
               </w:rPr>
             </w:pPr>
           </w:p>
@@ -2212,14 +2518,9 @@
             </w:pPr>
             <w:r>
               <w:rPr>
-                <w:rFonts w:ascii="Helvetica" w:hAnsi="Helvetica"/>
-                <w:b/>
-                <w:bCs/>
-                <w:color w:val="000000"/>
-                <w:sz w:val="18"/>
-                <w:szCs w:val="18"/>
-              </w:rPr>
-              <w:t>SysBP on arrival</w:t>
+                <w:lang w:val="en-US"/>
+              </w:rPr>
+              <w:t>PACU transfer date</w:t>
             </w:r>
           </w:p>
         </w:tc>
@@ -2304,7 +2605,7 @@
               <w:rPr>
                 <w:lang w:val="en-US"/>
               </w:rPr>
-              <w:t>Pacu_bp_dia_first</w:t>
+              <w:t>Pacu_dicharge_time</w:t>
             </w:r>
             <w:proofErr w:type="spellEnd"/>
           </w:p>
@@ -2316,12 +2617,7 @@
           <w:p>
             <w:pPr>
               <w:rPr>
-                <w:rFonts w:ascii="Helvetica" w:hAnsi="Helvetica"/>
-                <w:b/>
-                <w:bCs/>
-                <w:color w:val="000000"/>
-                <w:sz w:val="18"/>
-                <w:szCs w:val="18"/>
+                <w:lang w:val="en-US"/>
               </w:rPr>
             </w:pPr>
           </w:p>
@@ -2333,24 +2629,14 @@
           <w:p>
             <w:pPr>
               <w:rPr>
-                <w:rFonts w:ascii="Helvetica" w:hAnsi="Helvetica"/>
-                <w:b/>
-                <w:bCs/>
-                <w:color w:val="000000"/>
-                <w:sz w:val="18"/>
-                <w:szCs w:val="18"/>
-              </w:rPr>
-            </w:pPr>
-            <w:r>
-              <w:rPr>
-                <w:rFonts w:ascii="Helvetica" w:hAnsi="Helvetica"/>
-                <w:b/>
-                <w:bCs/>
-                <w:color w:val="000000"/>
-                <w:sz w:val="18"/>
-                <w:szCs w:val="18"/>
-              </w:rPr>
-              <w:t>DiaBP on arrival</w:t>
+                <w:lang w:val="en-US"/>
+              </w:rPr>
+            </w:pPr>
+            <w:r>
+              <w:rPr>
+                <w:lang w:val="en-US"/>
+              </w:rPr>
+              <w:t>PACU transfer time</w:t>
             </w:r>
           </w:p>
         </w:tc>
@@ -2435,7 +2721,7 @@
               <w:rPr>
                 <w:lang w:val="en-US"/>
               </w:rPr>
-              <w:t>Pacu_mabp_first</w:t>
+              <w:t>Pacu_saox_last</w:t>
             </w:r>
             <w:proofErr w:type="spellEnd"/>
           </w:p>
@@ -2464,27 +2750,19 @@
           <w:p>
             <w:pPr>
               <w:rPr>
-                <w:rFonts w:ascii="Helvetica" w:hAnsi="Helvetica"/>
-                <w:b/>
-                <w:bCs/>
-                <w:color w:val="000000"/>
-                <w:sz w:val="18"/>
-                <w:szCs w:val="18"/>
-              </w:rPr>
-            </w:pPr>
-            <w:r>
-              <w:rPr>
-                <w:rFonts w:ascii="Helvetica" w:hAnsi="Helvetica"/>
-                <w:b/>
-                <w:bCs/>
-                <w:color w:val="000000"/>
-                <w:sz w:val="18"/>
-                <w:szCs w:val="18"/>
-              </w:rPr>
-              <w:t>First</w:t>
-            </w:r>
-            <w:r>
-              <w:t xml:space="preserve"> MABP</w:t>
+                <w:lang w:val="en-US"/>
+              </w:rPr>
+            </w:pPr>
+            <w:r>
+              <w:rPr>
+                <w:rFonts w:ascii="Helvetica" w:hAnsi="Helvetica"/>
+                <w:b/>
+                <w:bCs/>
+                <w:color w:val="000000"/>
+                <w:sz w:val="18"/>
+                <w:szCs w:val="18"/>
+              </w:rPr>
+              <w:t>Sao2 before transfer</w:t>
             </w:r>
           </w:p>
         </w:tc>
@@ -2538,74 +2816,6 @@
                 <w:lang w:val="en-US"/>
               </w:rPr>
             </w:pPr>
-            <w:r>
-              <w:rPr>
-                <w:lang w:val="en-US"/>
-              </w:rPr>
-              <w:t>If(</w:t>
-            </w:r>
-            <w:r>
-              <w:rPr>
-                <w:lang w:val="en-US"/>
-              </w:rPr>
-              <w:t>[</w:t>
-            </w:r>
-            <w:proofErr w:type="spellStart"/>
-            <w:r>
-              <w:rPr>
-                <w:lang w:val="en-US"/>
-              </w:rPr>
-              <w:t>Pacu_bp_sys_first</w:t>
-            </w:r>
-            <w:proofErr w:type="spellEnd"/>
-            <w:proofErr w:type="gramStart"/>
-            <w:r>
-              <w:rPr>
-                <w:lang w:val="en-US"/>
-              </w:rPr>
-              <w:t>]</w:t>
-            </w:r>
-            <w:r>
-              <w:rPr>
-                <w:lang w:val="en-US"/>
-              </w:rPr>
-              <w:t>!=</w:t>
-            </w:r>
-            <w:proofErr w:type="gramEnd"/>
-            <w:r>
-              <w:rPr>
-                <w:lang w:val="en-US"/>
-              </w:rPr>
-              <w:t>’’,[</w:t>
-            </w:r>
-            <w:proofErr w:type="spellStart"/>
-            <w:r>
-              <w:rPr>
-                <w:lang w:val="en-US"/>
-              </w:rPr>
-              <w:t>Pacu_bp_sys_first</w:t>
-            </w:r>
-            <w:proofErr w:type="spellEnd"/>
-            <w:r>
-              <w:rPr>
-                <w:lang w:val="en-US"/>
-              </w:rPr>
-              <w:t>]/3 + 2*[</w:t>
-            </w:r>
-            <w:proofErr w:type="spellStart"/>
-            <w:r>
-              <w:rPr>
-                <w:lang w:val="en-US"/>
-              </w:rPr>
-              <w:t>Pacu_bp_dia_first</w:t>
-            </w:r>
-            <w:proofErr w:type="spellEnd"/>
-            <w:r>
-              <w:rPr>
-                <w:lang w:val="en-US"/>
-              </w:rPr>
-              <w:t>]/3,’’)</w:t>
-            </w:r>
           </w:p>
         </w:tc>
         <w:tc>
@@ -2637,7 +2847,8 @@
               <w:rPr>
                 <w:lang w:val="en-US"/>
               </w:rPr>
-              <w:t>Pacu_dicharge_date</w:t>
+              <w:lastRenderedPageBreak/>
+              <w:t>Pacu_bp_sys_last</w:t>
             </w:r>
             <w:proofErr w:type="spellEnd"/>
           </w:p>
@@ -2649,7 +2860,12 @@
           <w:p>
             <w:pPr>
               <w:rPr>
-                <w:lang w:val="en-US"/>
+                <w:rFonts w:ascii="Helvetica" w:hAnsi="Helvetica"/>
+                <w:b/>
+                <w:bCs/>
+                <w:color w:val="000000"/>
+                <w:sz w:val="18"/>
+                <w:szCs w:val="18"/>
               </w:rPr>
             </w:pPr>
           </w:p>
@@ -2666,9 +2882,14 @@
             </w:pPr>
             <w:r>
               <w:rPr>
-                <w:lang w:val="en-US"/>
-              </w:rPr>
-              <w:t>PACU transfer date</w:t>
+                <w:rFonts w:ascii="Helvetica" w:hAnsi="Helvetica"/>
+                <w:b/>
+                <w:bCs/>
+                <w:color w:val="000000"/>
+                <w:sz w:val="18"/>
+                <w:szCs w:val="18"/>
+              </w:rPr>
+              <w:t>SysBP before transfer</w:t>
             </w:r>
           </w:p>
         </w:tc>
@@ -2753,7 +2974,7 @@
               <w:rPr>
                 <w:lang w:val="en-US"/>
               </w:rPr>
-              <w:t>Pacu_dicharge_time</w:t>
+              <w:t>Pacu_bp_dia_last</w:t>
             </w:r>
             <w:proofErr w:type="spellEnd"/>
           </w:p>
@@ -2765,7 +2986,12 @@
           <w:p>
             <w:pPr>
               <w:rPr>
-                <w:lang w:val="en-US"/>
+                <w:rFonts w:ascii="Helvetica" w:hAnsi="Helvetica"/>
+                <w:b/>
+                <w:bCs/>
+                <w:color w:val="000000"/>
+                <w:sz w:val="18"/>
+                <w:szCs w:val="18"/>
               </w:rPr>
             </w:pPr>
           </w:p>
@@ -2777,14 +3003,24 @@
           <w:p>
             <w:pPr>
               <w:rPr>
-                <w:lang w:val="en-US"/>
-              </w:rPr>
-            </w:pPr>
-            <w:r>
-              <w:rPr>
-                <w:lang w:val="en-US"/>
-              </w:rPr>
-              <w:t>PACU transfer time</w:t>
+                <w:rFonts w:ascii="Helvetica" w:hAnsi="Helvetica"/>
+                <w:b/>
+                <w:bCs/>
+                <w:color w:val="000000"/>
+                <w:sz w:val="18"/>
+                <w:szCs w:val="18"/>
+              </w:rPr>
+            </w:pPr>
+            <w:r>
+              <w:rPr>
+                <w:rFonts w:ascii="Helvetica" w:hAnsi="Helvetica"/>
+                <w:b/>
+                <w:bCs/>
+                <w:color w:val="000000"/>
+                <w:sz w:val="18"/>
+                <w:szCs w:val="18"/>
+              </w:rPr>
+              <w:t>DiaBP before transfer</w:t>
             </w:r>
           </w:p>
         </w:tc>
@@ -2869,7 +3105,7 @@
               <w:rPr>
                 <w:lang w:val="en-US"/>
               </w:rPr>
-              <w:t>Pacu_saox_last</w:t>
+              <w:t>Pacu_mabp_last</w:t>
             </w:r>
             <w:proofErr w:type="spellEnd"/>
           </w:p>
@@ -2898,19 +3134,16 @@
           <w:p>
             <w:pPr>
               <w:rPr>
-                <w:lang w:val="en-US"/>
-              </w:rPr>
-            </w:pPr>
-            <w:r>
-              <w:rPr>
-                <w:rFonts w:ascii="Helvetica" w:hAnsi="Helvetica"/>
-                <w:b/>
-                <w:bCs/>
-                <w:color w:val="000000"/>
-                <w:sz w:val="18"/>
-                <w:szCs w:val="18"/>
-              </w:rPr>
-              <w:t>Sao2 before transfer</w:t>
+                <w:rFonts w:ascii="Helvetica" w:hAnsi="Helvetica"/>
+                <w:b/>
+                <w:bCs/>
+                <w:color w:val="000000"/>
+                <w:sz w:val="18"/>
+                <w:szCs w:val="18"/>
+              </w:rPr>
+            </w:pPr>
+            <w:r>
+              <w:t>Final MABP</w:t>
             </w:r>
           </w:p>
         </w:tc>
@@ -2964,6 +3197,62 @@
                 <w:lang w:val="en-US"/>
               </w:rPr>
             </w:pPr>
+            <w:r>
+              <w:rPr>
+                <w:lang w:val="en-US"/>
+              </w:rPr>
+              <w:t>If([</w:t>
+            </w:r>
+            <w:proofErr w:type="spellStart"/>
+            <w:r>
+              <w:rPr>
+                <w:lang w:val="en-US"/>
+              </w:rPr>
+              <w:t>Pacu_bp_sys_last</w:t>
+            </w:r>
+            <w:proofErr w:type="spellEnd"/>
+            <w:proofErr w:type="gramStart"/>
+            <w:r>
+              <w:rPr>
+                <w:lang w:val="en-US"/>
+              </w:rPr>
+              <w:t>]!=</w:t>
+            </w:r>
+            <w:proofErr w:type="gramEnd"/>
+            <w:r>
+              <w:rPr>
+                <w:lang w:val="en-US"/>
+              </w:rPr>
+              <w:t>’’,[</w:t>
+            </w:r>
+            <w:proofErr w:type="spellStart"/>
+            <w:r>
+              <w:rPr>
+                <w:lang w:val="en-US"/>
+              </w:rPr>
+              <w:t>Pacu_bp_sys_last</w:t>
+            </w:r>
+            <w:proofErr w:type="spellEnd"/>
+            <w:r>
+              <w:rPr>
+                <w:lang w:val="en-US"/>
+              </w:rPr>
+              <w:t>]/3 + 2*[</w:t>
+            </w:r>
+            <w:proofErr w:type="spellStart"/>
+            <w:r>
+              <w:rPr>
+                <w:lang w:val="en-US"/>
+              </w:rPr>
+              <w:t>Pacu_bp_dia_last</w:t>
+            </w:r>
+            <w:proofErr w:type="spellEnd"/>
+            <w:r>
+              <w:rPr>
+                <w:lang w:val="en-US"/>
+              </w:rPr>
+              <w:t>]/3,’’)</w:t>
+            </w:r>
           </w:p>
         </w:tc>
         <w:tc>
@@ -2995,7 +3284,7 @@
               <w:rPr>
                 <w:lang w:val="en-US"/>
               </w:rPr>
-              <w:t>Pacu_bp_sys_last</w:t>
+              <w:t>Pacu_ox_req</w:t>
             </w:r>
             <w:proofErr w:type="spellEnd"/>
           </w:p>
@@ -3022,21 +3311,8 @@
             <w:tcW w:w="498" w:type="pct"/>
           </w:tcPr>
           <w:p>
-            <w:pPr>
-              <w:rPr>
-                <w:lang w:val="en-US"/>
-              </w:rPr>
-            </w:pPr>
-            <w:r>
-              <w:rPr>
-                <w:rFonts w:ascii="Helvetica" w:hAnsi="Helvetica"/>
-                <w:b/>
-                <w:bCs/>
-                <w:color w:val="000000"/>
-                <w:sz w:val="18"/>
-                <w:szCs w:val="18"/>
-              </w:rPr>
-              <w:t>SysBP before transfer</w:t>
+            <w:r>
+              <w:t>Average O2 requirement on PACU (L/min)</w:t>
             </w:r>
           </w:p>
         </w:tc>
@@ -3121,7 +3397,7 @@
               <w:rPr>
                 <w:lang w:val="en-US"/>
               </w:rPr>
-              <w:t>Pacu_bp_dia_last</w:t>
+              <w:t>Pacu_events</w:t>
             </w:r>
             <w:proofErr w:type="spellEnd"/>
           </w:p>
@@ -3150,24 +3426,55 @@
           <w:p>
             <w:pPr>
               <w:rPr>
-                <w:rFonts w:ascii="Helvetica" w:hAnsi="Helvetica"/>
-                <w:b/>
-                <w:bCs/>
-                <w:color w:val="000000"/>
-                <w:sz w:val="18"/>
-                <w:szCs w:val="18"/>
-              </w:rPr>
-            </w:pPr>
-            <w:r>
-              <w:rPr>
-                <w:rFonts w:ascii="Helvetica" w:hAnsi="Helvetica"/>
-                <w:b/>
-                <w:bCs/>
-                <w:color w:val="000000"/>
-                <w:sz w:val="18"/>
-                <w:szCs w:val="18"/>
-              </w:rPr>
-              <w:t>DiaBP before transfer</w:t>
+                <w:lang w:val="en-US"/>
+              </w:rPr>
+            </w:pPr>
+            <w:r>
+              <w:rPr>
+                <w:rFonts w:ascii="Helvetica" w:hAnsi="Helvetica"/>
+                <w:b/>
+                <w:bCs/>
+                <w:color w:val="000000"/>
+                <w:sz w:val="18"/>
+                <w:szCs w:val="18"/>
+              </w:rPr>
+              <w:t>E</w:t>
+            </w:r>
+            <w:r>
+              <w:rPr>
+                <w:rFonts w:ascii="Helvetica" w:hAnsi="Helvetica"/>
+                <w:b/>
+                <w:bCs/>
+                <w:color w:val="000000"/>
+                <w:sz w:val="18"/>
+                <w:szCs w:val="18"/>
+              </w:rPr>
+              <w:t xml:space="preserve">vents requiring transfer to </w:t>
+            </w:r>
+            <w:r>
+              <w:rPr>
+                <w:rFonts w:ascii="Helvetica" w:hAnsi="Helvetica"/>
+                <w:b/>
+                <w:bCs/>
+                <w:color w:val="000000"/>
+                <w:sz w:val="18"/>
+                <w:szCs w:val="18"/>
+              </w:rPr>
+              <w:t>ICU</w:t>
+            </w:r>
+            <w:r>
+              <w:rPr>
+                <w:rFonts w:ascii="Helvetica" w:hAnsi="Helvetica"/>
+                <w:b/>
+                <w:bCs/>
+                <w:color w:val="000000"/>
+                <w:sz w:val="18"/>
+                <w:szCs w:val="18"/>
+              </w:rPr>
+              <w:t xml:space="preserve"> </w:t>
+            </w:r>
+            <w:r>
+              <w:t>from PACU</w:t>
             </w:r>
           </w:p>
         </w:tc>
@@ -3233,6 +3540,12 @@
                 <w:lang w:val="en-US"/>
               </w:rPr>
             </w:pPr>
+            <w:r>
+              <w:rPr>
+                <w:lang w:val="en-US"/>
+              </w:rPr>
+              <w:t>Yes/No</w:t>
+            </w:r>
           </w:p>
         </w:tc>
       </w:tr>
@@ -3252,7 +3565,7 @@
               <w:rPr>
                 <w:lang w:val="en-US"/>
               </w:rPr>
-              <w:t>Pacu_mabp_last</w:t>
+              <w:t>Pacu_events_type</w:t>
             </w:r>
             <w:proofErr w:type="spellEnd"/>
           </w:p>
@@ -3290,7 +3603,15 @@
               </w:rPr>
             </w:pPr>
             <w:r>
-              <w:t>Final MABP</w:t>
+              <w:rPr>
+                <w:rFonts w:ascii="Helvetica" w:hAnsi="Helvetica"/>
+                <w:b/>
+                <w:bCs/>
+                <w:color w:val="000000"/>
+                <w:sz w:val="18"/>
+                <w:szCs w:val="18"/>
+              </w:rPr>
+              <w:t>Type of events</w:t>
             </w:r>
           </w:p>
         </w:tc>
@@ -3307,28 +3628,14 @@
             <w:proofErr w:type="spellStart"/>
             <w:r>
               <w:rPr>
-                <w:lang w:val="da-DK"/>
-              </w:rPr>
-              <w:t>Extubation_novent</w:t>
-            </w:r>
-            <w:proofErr w:type="spellEnd"/>
-            <w:r>
-              <w:rPr>
-                <w:lang w:val="da-DK"/>
-              </w:rPr>
-              <w:t xml:space="preserve">, 1; </w:t>
-            </w:r>
-            <w:proofErr w:type="spellStart"/>
-            <w:r>
-              <w:rPr>
-                <w:lang w:val="da-DK"/>
-              </w:rPr>
-              <w:t>Pacu_delay</w:t>
-            </w:r>
-            <w:proofErr w:type="spellEnd"/>
-            <w:r>
-              <w:rPr>
-                <w:lang w:val="da-DK"/>
+                <w:lang w:val="en-US"/>
+              </w:rPr>
+              <w:t>Pacu_events</w:t>
+            </w:r>
+            <w:proofErr w:type="spellEnd"/>
+            <w:r>
+              <w:rPr>
+                <w:lang w:val="en-US"/>
               </w:rPr>
               <w:t>, 1</w:t>
             </w:r>
@@ -3344,80 +3651,6 @@
                 <w:lang w:val="en-US"/>
               </w:rPr>
             </w:pPr>
-            <w:r>
-              <w:rPr>
-                <w:lang w:val="en-US"/>
-              </w:rPr>
-              <w:t>If([</w:t>
-            </w:r>
-            <w:proofErr w:type="spellStart"/>
-            <w:r>
-              <w:rPr>
-                <w:lang w:val="en-US"/>
-              </w:rPr>
-              <w:t>Pacu_bp_sys_</w:t>
-            </w:r>
-            <w:r>
-              <w:rPr>
-                <w:lang w:val="en-US"/>
-              </w:rPr>
-              <w:t>last</w:t>
-            </w:r>
-            <w:proofErr w:type="spellEnd"/>
-            <w:proofErr w:type="gramStart"/>
-            <w:r>
-              <w:rPr>
-                <w:lang w:val="en-US"/>
-              </w:rPr>
-              <w:t>]!=</w:t>
-            </w:r>
-            <w:proofErr w:type="gramEnd"/>
-            <w:r>
-              <w:rPr>
-                <w:lang w:val="en-US"/>
-              </w:rPr>
-              <w:t>’’,[</w:t>
-            </w:r>
-            <w:proofErr w:type="spellStart"/>
-            <w:r>
-              <w:rPr>
-                <w:lang w:val="en-US"/>
-              </w:rPr>
-              <w:t>Pacu_bp_sys_</w:t>
-            </w:r>
-            <w:r>
-              <w:rPr>
-                <w:lang w:val="en-US"/>
-              </w:rPr>
-              <w:t>last</w:t>
-            </w:r>
-            <w:proofErr w:type="spellEnd"/>
-            <w:r>
-              <w:rPr>
-                <w:lang w:val="en-US"/>
-              </w:rPr>
-              <w:t>]/3 + 2*[</w:t>
-            </w:r>
-            <w:proofErr w:type="spellStart"/>
-            <w:r>
-              <w:rPr>
-                <w:lang w:val="en-US"/>
-              </w:rPr>
-              <w:t>Pacu_bp_dia_</w:t>
-            </w:r>
-            <w:r>
-              <w:rPr>
-                <w:lang w:val="en-US"/>
-              </w:rPr>
-              <w:t>last</w:t>
-            </w:r>
-            <w:proofErr w:type="spellEnd"/>
-            <w:r>
-              <w:rPr>
-                <w:lang w:val="en-US"/>
-              </w:rPr>
-              <w:t>]/3,’’)</w:t>
-            </w:r>
           </w:p>
         </w:tc>
         <w:tc>
@@ -3430,6 +3663,17 @@
                 <w:lang w:val="en-US"/>
               </w:rPr>
             </w:pPr>
+            <w:r>
+              <w:rPr>
+                <w:rFonts w:ascii="Helvetica" w:hAnsi="Helvetica"/>
+                <w:b/>
+                <w:bCs/>
+                <w:color w:val="000000"/>
+                <w:sz w:val="18"/>
+                <w:szCs w:val="18"/>
+              </w:rPr>
+              <w:t>A) Respiratory support/ B) Blood pressure support/ C) Other</w:t>
+            </w:r>
           </w:p>
         </w:tc>
       </w:tr>
@@ -3449,7 +3693,7 @@
               <w:rPr>
                 <w:lang w:val="en-US"/>
               </w:rPr>
-              <w:t>Pacu_events</w:t>
+              <w:t>Pacu_events_other</w:t>
             </w:r>
             <w:proofErr w:type="spellEnd"/>
           </w:p>
@@ -3478,55 +3722,24 @@
           <w:p>
             <w:pPr>
               <w:rPr>
-                <w:lang w:val="en-US"/>
-              </w:rPr>
-            </w:pPr>
-            <w:r>
-              <w:rPr>
-                <w:rFonts w:ascii="Helvetica" w:hAnsi="Helvetica"/>
-                <w:b/>
-                <w:bCs/>
-                <w:color w:val="000000"/>
-                <w:sz w:val="18"/>
-                <w:szCs w:val="18"/>
-              </w:rPr>
-              <w:t>E</w:t>
-            </w:r>
-            <w:r>
-              <w:rPr>
-                <w:rFonts w:ascii="Helvetica" w:hAnsi="Helvetica"/>
-                <w:b/>
-                <w:bCs/>
-                <w:color w:val="000000"/>
-                <w:sz w:val="18"/>
-                <w:szCs w:val="18"/>
-              </w:rPr>
-              <w:t xml:space="preserve">vents requiring transfer to </w:t>
-            </w:r>
-            <w:r>
-              <w:rPr>
-                <w:rFonts w:ascii="Helvetica" w:hAnsi="Helvetica"/>
-                <w:b/>
-                <w:bCs/>
-                <w:color w:val="000000"/>
-                <w:sz w:val="18"/>
-                <w:szCs w:val="18"/>
-              </w:rPr>
-              <w:t>ICU</w:t>
-            </w:r>
-            <w:r>
-              <w:rPr>
-                <w:rFonts w:ascii="Helvetica" w:hAnsi="Helvetica"/>
-                <w:b/>
-                <w:bCs/>
-                <w:color w:val="000000"/>
-                <w:sz w:val="18"/>
-                <w:szCs w:val="18"/>
-              </w:rPr>
-              <w:t xml:space="preserve"> </w:t>
-            </w:r>
-            <w:r>
-              <w:t>from PACU</w:t>
+                <w:rFonts w:ascii="Helvetica" w:hAnsi="Helvetica"/>
+                <w:b/>
+                <w:bCs/>
+                <w:color w:val="000000"/>
+                <w:sz w:val="18"/>
+                <w:szCs w:val="18"/>
+              </w:rPr>
+            </w:pPr>
+            <w:r>
+              <w:rPr>
+                <w:rFonts w:ascii="Helvetica" w:hAnsi="Helvetica"/>
+                <w:b/>
+                <w:bCs/>
+                <w:color w:val="000000"/>
+                <w:sz w:val="18"/>
+                <w:szCs w:val="18"/>
+              </w:rPr>
+              <w:t>Describe other events</w:t>
             </w:r>
           </w:p>
         </w:tc>
@@ -3543,30 +3756,16 @@
             <w:proofErr w:type="spellStart"/>
             <w:r>
               <w:rPr>
-                <w:lang w:val="da-DK"/>
-              </w:rPr>
-              <w:t>Extubation_novent</w:t>
-            </w:r>
-            <w:proofErr w:type="spellEnd"/>
-            <w:r>
-              <w:rPr>
-                <w:lang w:val="da-DK"/>
-              </w:rPr>
-              <w:t xml:space="preserve">, 1; </w:t>
-            </w:r>
-            <w:proofErr w:type="spellStart"/>
-            <w:r>
-              <w:rPr>
-                <w:lang w:val="da-DK"/>
-              </w:rPr>
-              <w:t>Pacu_delay</w:t>
-            </w:r>
-            <w:proofErr w:type="spellEnd"/>
-            <w:r>
-              <w:rPr>
-                <w:lang w:val="da-DK"/>
-              </w:rPr>
-              <w:t>, 1</w:t>
+                <w:lang w:val="en-US"/>
+              </w:rPr>
+              <w:t>Pacu_events_type</w:t>
+            </w:r>
+            <w:proofErr w:type="spellEnd"/>
+            <w:r>
+              <w:rPr>
+                <w:lang w:val="en-US"/>
+              </w:rPr>
+              <w:t>, 3</w:t>
             </w:r>
           </w:p>
         </w:tc>
@@ -3592,12 +3791,6 @@
                 <w:lang w:val="en-US"/>
               </w:rPr>
             </w:pPr>
-            <w:r>
-              <w:rPr>
-                <w:lang w:val="en-US"/>
-              </w:rPr>
-              <w:t>Yes/No</w:t>
-            </w:r>
           </w:p>
         </w:tc>
       </w:tr>
@@ -3617,7 +3810,7 @@
               <w:rPr>
                 <w:lang w:val="en-US"/>
               </w:rPr>
-              <w:t>Pacu_events_type</w:t>
+              <w:t>icu_arrival_date</w:t>
             </w:r>
             <w:proofErr w:type="spellEnd"/>
           </w:p>
@@ -3629,14 +3822,20 @@
           <w:p>
             <w:pPr>
               <w:rPr>
-                <w:rFonts w:ascii="Helvetica" w:hAnsi="Helvetica"/>
-                <w:b/>
-                <w:bCs/>
-                <w:color w:val="000000"/>
-                <w:sz w:val="18"/>
-                <w:szCs w:val="18"/>
-              </w:rPr>
-            </w:pPr>
+                <w:lang w:val="en-US"/>
+              </w:rPr>
+            </w:pPr>
+            <w:r>
+              <w:rPr>
+                <w:rFonts w:ascii="Helvetica" w:hAnsi="Helvetica"/>
+                <w:b/>
+                <w:bCs/>
+                <w:color w:val="000000"/>
+                <w:sz w:val="18"/>
+                <w:szCs w:val="18"/>
+              </w:rPr>
+              <w:t>ICU Stay</w:t>
+            </w:r>
           </w:p>
         </w:tc>
         <w:tc>
@@ -3646,24 +3845,14 @@
           <w:p>
             <w:pPr>
               <w:rPr>
-                <w:rFonts w:ascii="Helvetica" w:hAnsi="Helvetica"/>
-                <w:b/>
-                <w:bCs/>
-                <w:color w:val="000000"/>
-                <w:sz w:val="18"/>
-                <w:szCs w:val="18"/>
-              </w:rPr>
-            </w:pPr>
-            <w:r>
-              <w:rPr>
-                <w:rFonts w:ascii="Helvetica" w:hAnsi="Helvetica"/>
-                <w:b/>
-                <w:bCs/>
-                <w:color w:val="000000"/>
-                <w:sz w:val="18"/>
-                <w:szCs w:val="18"/>
-              </w:rPr>
-              <w:t>Type of events</w:t>
+                <w:lang w:val="en-US"/>
+              </w:rPr>
+            </w:pPr>
+            <w:r>
+              <w:rPr>
+                <w:lang w:val="en-US"/>
+              </w:rPr>
+              <w:t>ICU Arrival date</w:t>
             </w:r>
           </w:p>
         </w:tc>
@@ -3680,16 +3869,16 @@
             <w:proofErr w:type="spellStart"/>
             <w:r>
               <w:rPr>
-                <w:lang w:val="en-US"/>
-              </w:rPr>
-              <w:t>Pacu_events</w:t>
-            </w:r>
-            <w:proofErr w:type="spellEnd"/>
-            <w:r>
-              <w:rPr>
-                <w:lang w:val="en-US"/>
-              </w:rPr>
-              <w:t>, 1</w:t>
+                <w:lang w:val="da-DK"/>
+              </w:rPr>
+              <w:t>Pacu_delay</w:t>
+            </w:r>
+            <w:proofErr w:type="spellEnd"/>
+            <w:r>
+              <w:rPr>
+                <w:lang w:val="da-DK"/>
+              </w:rPr>
+              <w:t>, 2</w:t>
             </w:r>
           </w:p>
         </w:tc>
@@ -3715,83 +3904,6 @@
                 <w:lang w:val="en-US"/>
               </w:rPr>
             </w:pPr>
-            <w:r>
-              <w:rPr>
-                <w:rFonts w:ascii="Helvetica" w:hAnsi="Helvetica"/>
-                <w:b/>
-                <w:bCs/>
-                <w:color w:val="000000"/>
-                <w:sz w:val="18"/>
-                <w:szCs w:val="18"/>
-              </w:rPr>
-              <w:t xml:space="preserve">A) </w:t>
-            </w:r>
-            <w:r>
-              <w:rPr>
-                <w:rFonts w:ascii="Helvetica" w:hAnsi="Helvetica"/>
-                <w:b/>
-                <w:bCs/>
-                <w:color w:val="000000"/>
-                <w:sz w:val="18"/>
-                <w:szCs w:val="18"/>
-              </w:rPr>
-              <w:t>R</w:t>
-            </w:r>
-            <w:r>
-              <w:rPr>
-                <w:rFonts w:ascii="Helvetica" w:hAnsi="Helvetica"/>
-                <w:b/>
-                <w:bCs/>
-                <w:color w:val="000000"/>
-                <w:sz w:val="18"/>
-                <w:szCs w:val="18"/>
-              </w:rPr>
-              <w:t xml:space="preserve">espiratory support/ B) </w:t>
-            </w:r>
-            <w:r>
-              <w:rPr>
-                <w:rFonts w:ascii="Helvetica" w:hAnsi="Helvetica"/>
-                <w:b/>
-                <w:bCs/>
-                <w:color w:val="000000"/>
-                <w:sz w:val="18"/>
-                <w:szCs w:val="18"/>
-              </w:rPr>
-              <w:t>B</w:t>
-            </w:r>
-            <w:r>
-              <w:rPr>
-                <w:rFonts w:ascii="Helvetica" w:hAnsi="Helvetica"/>
-                <w:b/>
-                <w:bCs/>
-                <w:color w:val="000000"/>
-                <w:sz w:val="18"/>
-                <w:szCs w:val="18"/>
-              </w:rPr>
-              <w:t xml:space="preserve">lood pressure support/ C) </w:t>
-            </w:r>
-            <w:r>
-              <w:rPr>
-                <w:rFonts w:ascii="Helvetica" w:hAnsi="Helvetica"/>
-                <w:b/>
-                <w:bCs/>
-                <w:color w:val="000000"/>
-                <w:sz w:val="18"/>
-                <w:szCs w:val="18"/>
-              </w:rPr>
-              <w:t>O</w:t>
-            </w:r>
-            <w:r>
-              <w:rPr>
-                <w:rFonts w:ascii="Helvetica" w:hAnsi="Helvetica"/>
-                <w:b/>
-                <w:bCs/>
-                <w:color w:val="000000"/>
-                <w:sz w:val="18"/>
-                <w:szCs w:val="18"/>
-              </w:rPr>
-              <w:t>ther</w:t>
-            </w:r>
           </w:p>
         </w:tc>
       </w:tr>
@@ -3811,7 +3923,7 @@
               <w:rPr>
                 <w:lang w:val="en-US"/>
               </w:rPr>
-              <w:t>Pacu_events_other</w:t>
+              <w:t>icu_arrival_time</w:t>
             </w:r>
             <w:proofErr w:type="spellEnd"/>
           </w:p>
@@ -3823,12 +3935,7 @@
           <w:p>
             <w:pPr>
               <w:rPr>
-                <w:rFonts w:ascii="Helvetica" w:hAnsi="Helvetica"/>
-                <w:b/>
-                <w:bCs/>
-                <w:color w:val="000000"/>
-                <w:sz w:val="18"/>
-                <w:szCs w:val="18"/>
+                <w:lang w:val="en-US"/>
               </w:rPr>
             </w:pPr>
           </w:p>
@@ -3840,24 +3947,14 @@
           <w:p>
             <w:pPr>
               <w:rPr>
-                <w:rFonts w:ascii="Helvetica" w:hAnsi="Helvetica"/>
-                <w:b/>
-                <w:bCs/>
-                <w:color w:val="000000"/>
-                <w:sz w:val="18"/>
-                <w:szCs w:val="18"/>
-              </w:rPr>
-            </w:pPr>
-            <w:r>
-              <w:rPr>
-                <w:rFonts w:ascii="Helvetica" w:hAnsi="Helvetica"/>
-                <w:b/>
-                <w:bCs/>
-                <w:color w:val="000000"/>
-                <w:sz w:val="18"/>
-                <w:szCs w:val="18"/>
-              </w:rPr>
-              <w:t>Describe other events</w:t>
+                <w:lang w:val="en-US"/>
+              </w:rPr>
+            </w:pPr>
+            <w:r>
+              <w:rPr>
+                <w:lang w:val="en-US"/>
+              </w:rPr>
+              <w:t>ICU Arrival time</w:t>
             </w:r>
           </w:p>
         </w:tc>
@@ -3874,16 +3971,16 @@
             <w:proofErr w:type="spellStart"/>
             <w:r>
               <w:rPr>
-                <w:lang w:val="en-US"/>
-              </w:rPr>
-              <w:t>Pacu_events_type</w:t>
-            </w:r>
-            <w:proofErr w:type="spellEnd"/>
-            <w:r>
-              <w:rPr>
-                <w:lang w:val="en-US"/>
-              </w:rPr>
-              <w:t>, 3</w:t>
+                <w:lang w:val="da-DK"/>
+              </w:rPr>
+              <w:t>Pacu_delay</w:t>
+            </w:r>
+            <w:proofErr w:type="spellEnd"/>
+            <w:r>
+              <w:rPr>
+                <w:lang w:val="da-DK"/>
+              </w:rPr>
+              <w:t>, 2</w:t>
             </w:r>
           </w:p>
         </w:tc>
@@ -3928,7 +4025,7 @@
               <w:rPr>
                 <w:lang w:val="en-US"/>
               </w:rPr>
-              <w:t>icu_arrival_date</w:t>
+              <w:t>icu_dicharge_date</w:t>
             </w:r>
             <w:proofErr w:type="spellEnd"/>
           </w:p>
@@ -3943,28 +4040,6 @@
                 <w:lang w:val="en-US"/>
               </w:rPr>
             </w:pPr>
-            <w:r>
-              <w:rPr>
-                <w:rFonts w:ascii="Helvetica" w:hAnsi="Helvetica"/>
-                <w:b/>
-                <w:bCs/>
-                <w:color w:val="000000"/>
-                <w:sz w:val="18"/>
-                <w:szCs w:val="18"/>
-              </w:rPr>
-              <w:t>ICU</w:t>
-            </w:r>
-            <w:r>
-              <w:rPr>
-                <w:rFonts w:ascii="Helvetica" w:hAnsi="Helvetica"/>
-                <w:b/>
-                <w:bCs/>
-                <w:color w:val="000000"/>
-                <w:sz w:val="18"/>
-                <w:szCs w:val="18"/>
-              </w:rPr>
-              <w:t xml:space="preserve"> Stay</w:t>
-            </w:r>
           </w:p>
         </w:tc>
         <w:tc>
@@ -3981,7 +4056,7 @@
               <w:rPr>
                 <w:lang w:val="en-US"/>
               </w:rPr>
-              <w:t>ICU Arrival date</w:t>
+              <w:t>ICU transfer date</w:t>
             </w:r>
           </w:p>
         </w:tc>
@@ -4052,7 +4127,7 @@
               <w:rPr>
                 <w:lang w:val="en-US"/>
               </w:rPr>
-              <w:t>icu_arrival_time</w:t>
+              <w:t>icu_dicharge_time</w:t>
             </w:r>
             <w:proofErr w:type="spellEnd"/>
           </w:p>
@@ -4083,7 +4158,7 @@
               <w:rPr>
                 <w:lang w:val="en-US"/>
               </w:rPr>
-              <w:t>ICU Arrival time</w:t>
+              <w:t>ICU transfer time</w:t>
             </w:r>
           </w:p>
         </w:tc>
@@ -4154,7 +4229,7 @@
               <w:rPr>
                 <w:lang w:val="en-US"/>
               </w:rPr>
-              <w:t>icu_dicharge_date</w:t>
+              <w:t>ward_events</w:t>
             </w:r>
             <w:proofErr w:type="spellEnd"/>
           </w:p>
@@ -4166,9 +4241,25 @@
           <w:p>
             <w:pPr>
               <w:rPr>
-                <w:lang w:val="en-US"/>
-              </w:rPr>
-            </w:pPr>
+                <w:rFonts w:ascii="Helvetica" w:hAnsi="Helvetica"/>
+                <w:b/>
+                <w:bCs/>
+                <w:color w:val="000000"/>
+                <w:sz w:val="18"/>
+                <w:szCs w:val="18"/>
+              </w:rPr>
+            </w:pPr>
+            <w:r>
+              <w:rPr>
+                <w:rFonts w:ascii="Helvetica" w:hAnsi="Helvetica"/>
+                <w:b/>
+                <w:bCs/>
+                <w:color w:val="000000"/>
+                <w:sz w:val="18"/>
+                <w:szCs w:val="18"/>
+              </w:rPr>
+              <w:t>Stroke ward events (first 24h)</w:t>
+            </w:r>
           </w:p>
         </w:tc>
         <w:tc>
@@ -4183,9 +4274,25 @@
             </w:pPr>
             <w:r>
               <w:rPr>
-                <w:lang w:val="en-US"/>
-              </w:rPr>
-              <w:t>ICU transfer date</w:t>
+                <w:rFonts w:ascii="Helvetica" w:hAnsi="Helvetica"/>
+                <w:b/>
+                <w:bCs/>
+                <w:color w:val="000000"/>
+                <w:sz w:val="18"/>
+                <w:szCs w:val="18"/>
+              </w:rPr>
+              <w:t>E</w:t>
+            </w:r>
+            <w:r>
+              <w:rPr>
+                <w:rFonts w:ascii="Helvetica" w:hAnsi="Helvetica"/>
+                <w:b/>
+                <w:bCs/>
+                <w:color w:val="000000"/>
+                <w:sz w:val="18"/>
+                <w:szCs w:val="18"/>
+              </w:rPr>
+              <w:t>vents within 24h after arrival at the Stroke ward</w:t>
             </w:r>
           </w:p>
         </w:tc>
@@ -4199,20 +4306,6 @@
                 <w:lang w:val="en-US"/>
               </w:rPr>
             </w:pPr>
-            <w:proofErr w:type="spellStart"/>
-            <w:r>
-              <w:rPr>
-                <w:lang w:val="da-DK"/>
-              </w:rPr>
-              <w:t>Pacu_delay</w:t>
-            </w:r>
-            <w:proofErr w:type="spellEnd"/>
-            <w:r>
-              <w:rPr>
-                <w:lang w:val="da-DK"/>
-              </w:rPr>
-              <w:t>, 2</w:t>
-            </w:r>
           </w:p>
         </w:tc>
         <w:tc>
@@ -4237,6 +4330,12 @@
                 <w:lang w:val="en-US"/>
               </w:rPr>
             </w:pPr>
+            <w:r>
+              <w:rPr>
+                <w:lang w:val="en-US"/>
+              </w:rPr>
+              <w:t>Yes/No</w:t>
+            </w:r>
           </w:p>
         </w:tc>
       </w:tr>
@@ -4256,234 +4355,7 @@
               <w:rPr>
                 <w:lang w:val="en-US"/>
               </w:rPr>
-              <w:t>icu_dicharge_time</w:t>
-            </w:r>
-            <w:proofErr w:type="spellEnd"/>
-          </w:p>
-        </w:tc>
-        <w:tc>
-          <w:tcPr>
-            <w:tcW w:w="439" w:type="pct"/>
-          </w:tcPr>
-          <w:p>
-            <w:pPr>
-              <w:rPr>
-                <w:lang w:val="en-US"/>
-              </w:rPr>
-            </w:pPr>
-          </w:p>
-        </w:tc>
-        <w:tc>
-          <w:tcPr>
-            <w:tcW w:w="498" w:type="pct"/>
-          </w:tcPr>
-          <w:p>
-            <w:pPr>
-              <w:rPr>
-                <w:lang w:val="en-US"/>
-              </w:rPr>
-            </w:pPr>
-            <w:r>
-              <w:rPr>
-                <w:lang w:val="en-US"/>
-              </w:rPr>
-              <w:t>ICU transfer time</w:t>
-            </w:r>
-          </w:p>
-        </w:tc>
-        <w:tc>
-          <w:tcPr>
-            <w:tcW w:w="818" w:type="pct"/>
-          </w:tcPr>
-          <w:p>
-            <w:pPr>
-              <w:rPr>
-                <w:lang w:val="en-US"/>
-              </w:rPr>
-            </w:pPr>
-            <w:proofErr w:type="spellStart"/>
-            <w:r>
-              <w:rPr>
-                <w:lang w:val="da-DK"/>
-              </w:rPr>
-              <w:t>Pacu_delay</w:t>
-            </w:r>
-            <w:proofErr w:type="spellEnd"/>
-            <w:r>
-              <w:rPr>
-                <w:lang w:val="da-DK"/>
-              </w:rPr>
-              <w:t>, 2</w:t>
-            </w:r>
-          </w:p>
-        </w:tc>
-        <w:tc>
-          <w:tcPr>
-            <w:tcW w:w="1667" w:type="pct"/>
-          </w:tcPr>
-          <w:p>
-            <w:pPr>
-              <w:rPr>
-                <w:lang w:val="en-US"/>
-              </w:rPr>
-            </w:pPr>
-          </w:p>
-        </w:tc>
-        <w:tc>
-          <w:tcPr>
-            <w:tcW w:w="553" w:type="pct"/>
-          </w:tcPr>
-          <w:p>
-            <w:pPr>
-              <w:rPr>
-                <w:lang w:val="en-US"/>
-              </w:rPr>
-            </w:pPr>
-          </w:p>
-        </w:tc>
-      </w:tr>
-      <w:tr>
-        <w:tc>
-          <w:tcPr>
-            <w:tcW w:w="1025" w:type="pct"/>
-          </w:tcPr>
-          <w:p>
-            <w:pPr>
-              <w:rPr>
-                <w:lang w:val="en-US"/>
-              </w:rPr>
-            </w:pPr>
-            <w:proofErr w:type="spellStart"/>
-            <w:r>
-              <w:rPr>
-                <w:lang w:val="en-US"/>
-              </w:rPr>
-              <w:t>ward_events</w:t>
-            </w:r>
-            <w:proofErr w:type="spellEnd"/>
-          </w:p>
-        </w:tc>
-        <w:tc>
-          <w:tcPr>
-            <w:tcW w:w="439" w:type="pct"/>
-          </w:tcPr>
-          <w:p>
-            <w:pPr>
-              <w:rPr>
-                <w:rFonts w:ascii="Helvetica" w:hAnsi="Helvetica"/>
-                <w:b/>
-                <w:bCs/>
-                <w:color w:val="000000"/>
-                <w:sz w:val="18"/>
-                <w:szCs w:val="18"/>
-              </w:rPr>
-            </w:pPr>
-            <w:r>
-              <w:rPr>
-                <w:rFonts w:ascii="Helvetica" w:hAnsi="Helvetica"/>
-                <w:b/>
-                <w:bCs/>
-                <w:color w:val="000000"/>
-                <w:sz w:val="18"/>
-                <w:szCs w:val="18"/>
-              </w:rPr>
-              <w:t>Stroke ward events (first 24h)</w:t>
-            </w:r>
-          </w:p>
-        </w:tc>
-        <w:tc>
-          <w:tcPr>
-            <w:tcW w:w="498" w:type="pct"/>
-          </w:tcPr>
-          <w:p>
-            <w:pPr>
-              <w:rPr>
-                <w:lang w:val="en-US"/>
-              </w:rPr>
-            </w:pPr>
-            <w:r>
-              <w:rPr>
-                <w:rFonts w:ascii="Helvetica" w:hAnsi="Helvetica"/>
-                <w:b/>
-                <w:bCs/>
-                <w:color w:val="000000"/>
-                <w:sz w:val="18"/>
-                <w:szCs w:val="18"/>
-              </w:rPr>
-              <w:t>E</w:t>
-            </w:r>
-            <w:r>
-              <w:rPr>
-                <w:rFonts w:ascii="Helvetica" w:hAnsi="Helvetica"/>
-                <w:b/>
-                <w:bCs/>
-                <w:color w:val="000000"/>
-                <w:sz w:val="18"/>
-                <w:szCs w:val="18"/>
-              </w:rPr>
-              <w:t>vents within 24h after arrival at the Stroke ward</w:t>
-            </w:r>
-          </w:p>
-        </w:tc>
-        <w:tc>
-          <w:tcPr>
-            <w:tcW w:w="818" w:type="pct"/>
-          </w:tcPr>
-          <w:p>
-            <w:pPr>
-              <w:rPr>
-                <w:lang w:val="en-US"/>
-              </w:rPr>
-            </w:pPr>
-          </w:p>
-        </w:tc>
-        <w:tc>
-          <w:tcPr>
-            <w:tcW w:w="1667" w:type="pct"/>
-          </w:tcPr>
-          <w:p>
-            <w:pPr>
-              <w:rPr>
-                <w:lang w:val="en-US"/>
-              </w:rPr>
-            </w:pPr>
-          </w:p>
-        </w:tc>
-        <w:tc>
-          <w:tcPr>
-            <w:tcW w:w="553" w:type="pct"/>
-          </w:tcPr>
-          <w:p>
-            <w:pPr>
-              <w:rPr>
-                <w:lang w:val="en-US"/>
-              </w:rPr>
-            </w:pPr>
-            <w:r>
-              <w:rPr>
-                <w:lang w:val="en-US"/>
-              </w:rPr>
-              <w:t>Yes/No</w:t>
-            </w:r>
-          </w:p>
-        </w:tc>
-      </w:tr>
-      <w:tr>
-        <w:tc>
-          <w:tcPr>
-            <w:tcW w:w="1025" w:type="pct"/>
-          </w:tcPr>
-          <w:p>
-            <w:pPr>
-              <w:rPr>
-                <w:lang w:val="en-US"/>
-              </w:rPr>
-            </w:pPr>
-            <w:proofErr w:type="spellStart"/>
-            <w:r>
-              <w:rPr>
-                <w:lang w:val="en-US"/>
-              </w:rPr>
+              <w:lastRenderedPageBreak/>
               <w:t>ward_events_type</w:t>
             </w:r>
             <w:proofErr w:type="spellEnd"/>

</xml_diff>